<commit_message>
finished reviewer 2 revisions
</commit_message>
<xml_diff>
--- a/revision/reviewer_comments.docx
+++ b/revision/reviewer_comments.docx
@@ -281,8 +281,6 @@
           <w:szCs w:val="24"/>
         </w:rPr>
       </w:pPr>
-      <w:bookmarkStart w:id="0" w:name="_GoBack"/>
-      <w:bookmarkEnd w:id="0"/>
     </w:p>
     <w:p>
       <w:pPr>
@@ -1722,6 +1720,26 @@
         </w:rPr>
         <w:t xml:space="preserve"> implications. Because the novelty of this paper is philosophical rather than technical per se, and the authors are calling for a philosophical paradigm shift, these areas need to be addressed.</w:t>
       </w:r>
+    </w:p>
+    <w:p>
+      <w:pPr>
+        <w:spacing w:after="0"/>
+        <w:rPr>
+          <w:rFonts w:ascii="Times New Roman" w:hAnsi="Times New Roman" w:cs="Times New Roman"/>
+          <w:sz w:val="24"/>
+          <w:szCs w:val="24"/>
+        </w:rPr>
+      </w:pPr>
+      <w:r>
+        <w:rPr>
+          <w:rFonts w:ascii="Times New Roman" w:hAnsi="Times New Roman" w:cs="Times New Roman"/>
+          <w:i/>
+          <w:iCs/>
+          <w:sz w:val="24"/>
+          <w:szCs w:val="24"/>
+        </w:rPr>
+        <w:t xml:space="preserve">We appreciate the insightful comments and suggestions provided below.  We have made every attempt to address your concerns either through revisions and additions to the text or responded directly herein where we felt elaboration was needed.  Please see the detailed responses below. </w:t>
+      </w:r>
       <w:r>
         <w:rPr>
           <w:rFonts w:ascii="Times New Roman" w:hAnsi="Times New Roman" w:cs="Times New Roman"/>
@@ -1781,7 +1799,7 @@
           <w:szCs w:val="24"/>
         </w:rPr>
         <w:br/>
-        <w:t xml:space="preserve">c. An example may be illustrative. My doctor and I are user (manager) and consumer (stakeholder) of what the pharmacist dispenses to me based on a prescription, and we both have high stakes in the quality of the pharmaceutical products. We may express our political, personal, or professional will regarding what drugs are brought to market, and we may express our (dis)satisfaction with the end results. However, we have no expectation that we be directly involved in the pharmaceutical development process. Rather, we trust that the work is peer </w:t>
+        <w:t xml:space="preserve">c. An example may be illustrative. My doctor and I are user (manager) and consumer (stakeholder) of what the pharmacist dispenses to me based on a prescription, and we both have high stakes in the quality of the pharmaceutical products. We may express our political, personal, </w:t>
       </w:r>
       <w:r>
         <w:rPr>
@@ -1790,33 +1808,483 @@
           <w:szCs w:val="24"/>
         </w:rPr>
         <w:lastRenderedPageBreak/>
-        <w:t>reviewed, tested, and judged by the appropriate professionals whose special knowledge is appropriate to the task. </w:t>
-      </w:r>
-      <w:r>
-        <w:rPr>
-          <w:rFonts w:ascii="Times New Roman" w:hAnsi="Times New Roman" w:cs="Times New Roman"/>
-          <w:sz w:val="24"/>
-          <w:szCs w:val="24"/>
-        </w:rPr>
-        <w:br/>
-      </w:r>
-      <w:r>
-        <w:rPr>
-          <w:rFonts w:ascii="Times New Roman" w:hAnsi="Times New Roman" w:cs="Times New Roman"/>
-          <w:sz w:val="24"/>
-          <w:szCs w:val="24"/>
-        </w:rPr>
-        <w:br/>
-        <w:t>2. The authors quickly dismiss the idea of any government agency or personal "ownership" of the data, methods, work processes, and work products of government scientists. They also characterize bioassessment as different from other science in that it is meant not to stand alone (for example, simply to determine whether a waterbody is healthy and supporting aquatic life), but to serve the aims of managers. The unspoken corollary to this view is that bioassessment scientists are not "real" scientists, but rather mere functionaries. I would caution the authors to be careful here. On a regular basis, many government employees design protocols, methods, and studies, and then generate data, tools, reports, and publications that meet or exceed the standards of academic work. Moreover, their work products are not biased by a "positive results" publication imperative, and their data have the added advantage of residing in an institutional repository where they will be retrievable for generations, or as long as the internet infrastructure is intact.</w:t>
-      </w:r>
-      <w:r>
-        <w:rPr>
-          <w:rFonts w:ascii="Times New Roman" w:hAnsi="Times New Roman" w:cs="Times New Roman"/>
-          <w:sz w:val="24"/>
-          <w:szCs w:val="24"/>
-        </w:rPr>
-        <w:br/>
-      </w:r>
+        <w:t>or professional will regarding what drugs are brought to market, and we may express our (dis)satisfaction with the end results. However, we have no expectation that we be directly involved in the pharmaceutical development process. Rather, we trust that the work is peer reviewed, tested, and judged by the appropriate professionals whose special knowledge is appropriate to the task. </w:t>
+      </w:r>
+    </w:p>
+    <w:p>
+      <w:pPr>
+        <w:spacing w:after="0"/>
+        <w:rPr>
+          <w:rFonts w:ascii="Times New Roman" w:hAnsi="Times New Roman" w:cs="Times New Roman"/>
+          <w:i/>
+          <w:iCs/>
+          <w:sz w:val="24"/>
+          <w:szCs w:val="24"/>
+        </w:rPr>
+      </w:pPr>
+      <w:r>
+        <w:rPr>
+          <w:rFonts w:ascii="Times New Roman" w:hAnsi="Times New Roman" w:cs="Times New Roman"/>
+          <w:i/>
+          <w:iCs/>
+          <w:sz w:val="24"/>
+          <w:szCs w:val="24"/>
+        </w:rPr>
+        <w:t xml:space="preserve">Your above points are well </w:t>
+      </w:r>
+      <w:proofErr w:type="gramStart"/>
+      <w:r>
+        <w:rPr>
+          <w:rFonts w:ascii="Times New Roman" w:hAnsi="Times New Roman" w:cs="Times New Roman"/>
+          <w:i/>
+          <w:iCs/>
+          <w:sz w:val="24"/>
+          <w:szCs w:val="24"/>
+        </w:rPr>
+        <w:t>taken</w:t>
+      </w:r>
+      <w:proofErr w:type="gramEnd"/>
+      <w:r>
+        <w:rPr>
+          <w:rFonts w:ascii="Times New Roman" w:hAnsi="Times New Roman" w:cs="Times New Roman"/>
+          <w:i/>
+          <w:iCs/>
+          <w:sz w:val="24"/>
+          <w:szCs w:val="24"/>
+        </w:rPr>
+        <w:t xml:space="preserve"> and they do provide an appealing counter-argument to the openness that we advocate for in our paper.  </w:t>
+      </w:r>
+      <w:r>
+        <w:rPr>
+          <w:rFonts w:ascii="Times New Roman" w:hAnsi="Times New Roman" w:cs="Times New Roman"/>
+          <w:i/>
+          <w:iCs/>
+          <w:sz w:val="24"/>
+          <w:szCs w:val="24"/>
+        </w:rPr>
+        <w:t>My interpretation of your comments is that</w:t>
+      </w:r>
+      <w:r>
+        <w:rPr>
+          <w:rFonts w:ascii="Times New Roman" w:hAnsi="Times New Roman" w:cs="Times New Roman"/>
+          <w:i/>
+          <w:iCs/>
+          <w:sz w:val="24"/>
+          <w:szCs w:val="24"/>
+        </w:rPr>
+        <w:t xml:space="preserve"> 1) openness has the potential of degrading scientific integrity by allowing potentially unqualified individuals a greater say in the process, and 2) </w:t>
+      </w:r>
+      <w:r>
+        <w:rPr>
+          <w:rFonts w:ascii="Times New Roman" w:hAnsi="Times New Roman" w:cs="Times New Roman"/>
+          <w:i/>
+          <w:iCs/>
+          <w:sz w:val="24"/>
+          <w:szCs w:val="24"/>
+        </w:rPr>
+        <w:t xml:space="preserve">increasing openness can indirectly force scientists to pursue projects with wider appeal (or less controversial) that may not have as much scientific rigor as less “charismatic” products.  So, your overall concern is that openness can degrade the quality of science.    </w:t>
+      </w:r>
+    </w:p>
+    <w:p>
+      <w:pPr>
+        <w:spacing w:after="0"/>
+        <w:rPr>
+          <w:rFonts w:ascii="Times New Roman" w:hAnsi="Times New Roman" w:cs="Times New Roman"/>
+          <w:i/>
+          <w:iCs/>
+          <w:sz w:val="24"/>
+          <w:szCs w:val="24"/>
+        </w:rPr>
+      </w:pPr>
+    </w:p>
+    <w:p>
+      <w:pPr>
+        <w:spacing w:after="0"/>
+        <w:rPr>
+          <w:rFonts w:ascii="Times New Roman" w:hAnsi="Times New Roman" w:cs="Times New Roman"/>
+          <w:i/>
+          <w:iCs/>
+          <w:sz w:val="24"/>
+          <w:szCs w:val="24"/>
+        </w:rPr>
+      </w:pPr>
+      <w:r>
+        <w:rPr>
+          <w:rFonts w:ascii="Times New Roman" w:hAnsi="Times New Roman" w:cs="Times New Roman"/>
+          <w:i/>
+          <w:iCs/>
+          <w:sz w:val="24"/>
+          <w:szCs w:val="24"/>
+        </w:rPr>
+        <w:t xml:space="preserve">I think these are valid concerns and our current section on “limitations and opportunities” provides commentary on some of these issues. </w:t>
+      </w:r>
+      <w:r>
+        <w:rPr>
+          <w:rFonts w:ascii="Times New Roman" w:hAnsi="Times New Roman" w:cs="Times New Roman"/>
+          <w:i/>
+          <w:iCs/>
+          <w:sz w:val="24"/>
+          <w:szCs w:val="24"/>
+        </w:rPr>
+        <w:t xml:space="preserve"> For example,</w:t>
+      </w:r>
+      <w:r>
+        <w:rPr>
+          <w:rFonts w:ascii="Times New Roman" w:hAnsi="Times New Roman" w:cs="Times New Roman"/>
+          <w:i/>
+          <w:iCs/>
+          <w:sz w:val="24"/>
+          <w:szCs w:val="24"/>
+        </w:rPr>
+        <w:t xml:space="preserve"> </w:t>
+      </w:r>
+      <w:r>
+        <w:rPr>
+          <w:rFonts w:ascii="Times New Roman" w:hAnsi="Times New Roman" w:cs="Times New Roman"/>
+          <w:i/>
+          <w:iCs/>
+          <w:sz w:val="24"/>
+          <w:szCs w:val="24"/>
+        </w:rPr>
+        <w:t>l</w:t>
+      </w:r>
+      <w:r>
+        <w:rPr>
+          <w:rFonts w:ascii="Times New Roman" w:hAnsi="Times New Roman" w:cs="Times New Roman"/>
+          <w:i/>
+          <w:iCs/>
+          <w:sz w:val="24"/>
+          <w:szCs w:val="24"/>
+        </w:rPr>
+        <w:t>ine 685 in the previous draft stated that “research teams using transparent workflows could expose themselves to increased criticism</w:t>
+      </w:r>
+      <w:r>
+        <w:rPr>
+          <w:rFonts w:ascii="Times New Roman" w:hAnsi="Times New Roman" w:cs="Times New Roman"/>
+          <w:i/>
+          <w:iCs/>
+          <w:sz w:val="24"/>
+          <w:szCs w:val="24"/>
+        </w:rPr>
+        <w:t xml:space="preserve"> by their peers and the public.” Moreover, line 677 states a common argument against open science in cases when data are sensitive or otherwise proprietary.  We believe that specific situations may preclude the use of open science tools and a researcher should be aware of these concerns so they can assess the costs/benefits of openness – which was our intent of including this section.  However, we stress that the current literature includes many examples of how open science </w:t>
+      </w:r>
+      <w:r>
+        <w:rPr>
+          <w:rFonts w:ascii="Times New Roman" w:hAnsi="Times New Roman" w:cs="Times New Roman"/>
+          <w:i/>
+          <w:iCs/>
+          <w:sz w:val="24"/>
+          <w:szCs w:val="24"/>
+        </w:rPr>
+        <w:t>can</w:t>
+      </w:r>
+      <w:r>
+        <w:rPr>
+          <w:rFonts w:ascii="Times New Roman" w:hAnsi="Times New Roman" w:cs="Times New Roman"/>
+          <w:i/>
+          <w:iCs/>
+          <w:sz w:val="24"/>
+          <w:szCs w:val="24"/>
+        </w:rPr>
+        <w:t xml:space="preserve"> improve the quality of the scientific product (e.g., Hampton et al. 2015; </w:t>
+      </w:r>
+      <w:proofErr w:type="spellStart"/>
+      <w:r>
+        <w:rPr>
+          <w:rFonts w:ascii="Times New Roman" w:hAnsi="Times New Roman" w:cs="Times New Roman"/>
+          <w:i/>
+          <w:iCs/>
+          <w:sz w:val="24"/>
+          <w:szCs w:val="24"/>
+        </w:rPr>
+        <w:t>Ihle</w:t>
+      </w:r>
+      <w:proofErr w:type="spellEnd"/>
+      <w:r>
+        <w:rPr>
+          <w:rFonts w:ascii="Times New Roman" w:hAnsi="Times New Roman" w:cs="Times New Roman"/>
+          <w:i/>
+          <w:iCs/>
+          <w:sz w:val="24"/>
+          <w:szCs w:val="24"/>
+        </w:rPr>
+        <w:t xml:space="preserve"> et al. 2017; Lowndes et al. 2017).  </w:t>
+      </w:r>
+      <w:r>
+        <w:rPr>
+          <w:rFonts w:ascii="Times New Roman" w:hAnsi="Times New Roman" w:cs="Times New Roman"/>
+          <w:i/>
+          <w:iCs/>
+          <w:sz w:val="24"/>
+          <w:szCs w:val="24"/>
+        </w:rPr>
+        <w:t xml:space="preserve">Other examples have demonstrated that a lack of inclusion, either through </w:t>
+      </w:r>
+      <w:r>
+        <w:rPr>
+          <w:rFonts w:ascii="Times New Roman" w:hAnsi="Times New Roman" w:cs="Times New Roman"/>
+          <w:i/>
+          <w:iCs/>
+          <w:sz w:val="24"/>
+          <w:szCs w:val="24"/>
+        </w:rPr>
+        <w:t>“</w:t>
+      </w:r>
+      <w:proofErr w:type="spellStart"/>
+      <w:r>
+        <w:rPr>
+          <w:rFonts w:ascii="Times New Roman" w:hAnsi="Times New Roman" w:cs="Times New Roman"/>
+          <w:i/>
+          <w:iCs/>
+          <w:sz w:val="24"/>
+          <w:szCs w:val="24"/>
+        </w:rPr>
+        <w:t>siloing</w:t>
+      </w:r>
+      <w:proofErr w:type="spellEnd"/>
+      <w:r>
+        <w:rPr>
+          <w:rFonts w:ascii="Times New Roman" w:hAnsi="Times New Roman" w:cs="Times New Roman"/>
+          <w:i/>
+          <w:iCs/>
+          <w:sz w:val="24"/>
+          <w:szCs w:val="24"/>
+        </w:rPr>
+        <w:t>”</w:t>
+      </w:r>
+      <w:r>
+        <w:rPr>
+          <w:rFonts w:ascii="Times New Roman" w:hAnsi="Times New Roman" w:cs="Times New Roman"/>
+          <w:i/>
+          <w:iCs/>
+          <w:sz w:val="24"/>
+          <w:szCs w:val="24"/>
+        </w:rPr>
+        <w:t xml:space="preserve"> of research processes (as can be common in academia</w:t>
+      </w:r>
+      <w:r>
+        <w:rPr>
+          <w:rFonts w:ascii="Times New Roman" w:hAnsi="Times New Roman" w:cs="Times New Roman"/>
+          <w:i/>
+          <w:iCs/>
+          <w:sz w:val="24"/>
+          <w:szCs w:val="24"/>
+        </w:rPr>
+        <w:t>; Mitchell 2005; Liu et al. 2008</w:t>
+      </w:r>
+      <w:r>
+        <w:rPr>
+          <w:rFonts w:ascii="Times New Roman" w:hAnsi="Times New Roman" w:cs="Times New Roman"/>
+          <w:i/>
+          <w:iCs/>
+          <w:sz w:val="24"/>
+          <w:szCs w:val="24"/>
+        </w:rPr>
+        <w:t xml:space="preserve">) or exclusion of stakeholders, can seriously hinder the utility of an applied product.  </w:t>
+      </w:r>
+      <w:r>
+        <w:rPr>
+          <w:rFonts w:ascii="Times New Roman" w:hAnsi="Times New Roman" w:cs="Times New Roman"/>
+          <w:i/>
+          <w:iCs/>
+          <w:sz w:val="24"/>
+          <w:szCs w:val="24"/>
+        </w:rPr>
+        <w:t>Thus, there is an increasing amount of evidence that openness has net positive benefits for scientific integrity</w:t>
+      </w:r>
+      <w:r>
+        <w:rPr>
+          <w:rFonts w:ascii="Times New Roman" w:hAnsi="Times New Roman" w:cs="Times New Roman"/>
+          <w:i/>
+          <w:iCs/>
+          <w:sz w:val="24"/>
+          <w:szCs w:val="24"/>
+        </w:rPr>
+        <w:t xml:space="preserve">.  </w:t>
+      </w:r>
+      <w:r>
+        <w:rPr>
+          <w:rFonts w:ascii="Times New Roman" w:hAnsi="Times New Roman" w:cs="Times New Roman"/>
+          <w:i/>
+          <w:iCs/>
+          <w:sz w:val="24"/>
+          <w:szCs w:val="24"/>
+        </w:rPr>
+        <w:t xml:space="preserve">  </w:t>
+      </w:r>
+    </w:p>
+    <w:p>
+      <w:pPr>
+        <w:spacing w:after="0"/>
+        <w:rPr>
+          <w:rFonts w:ascii="Times New Roman" w:hAnsi="Times New Roman" w:cs="Times New Roman"/>
+          <w:sz w:val="24"/>
+          <w:szCs w:val="24"/>
+        </w:rPr>
+      </w:pPr>
+      <w:r>
+        <w:rPr>
+          <w:rFonts w:ascii="Times New Roman" w:hAnsi="Times New Roman" w:cs="Times New Roman"/>
+          <w:sz w:val="24"/>
+          <w:szCs w:val="24"/>
+        </w:rPr>
+        <w:t xml:space="preserve"> </w:t>
+      </w:r>
+      <w:r>
+        <w:rPr>
+          <w:rFonts w:ascii="Times New Roman" w:hAnsi="Times New Roman" w:cs="Times New Roman"/>
+          <w:sz w:val="24"/>
+          <w:szCs w:val="24"/>
+        </w:rPr>
+        <w:br/>
+      </w:r>
+      <w:proofErr w:type="spellStart"/>
+      <w:r>
+        <w:rPr>
+          <w:rFonts w:ascii="Times New Roman" w:hAnsi="Times New Roman" w:cs="Times New Roman"/>
+          <w:sz w:val="24"/>
+          <w:szCs w:val="24"/>
+        </w:rPr>
+        <w:t xml:space="preserve">2. The </w:t>
+      </w:r>
+      <w:proofErr w:type="spellEnd"/>
+      <w:r>
+        <w:rPr>
+          <w:rFonts w:ascii="Times New Roman" w:hAnsi="Times New Roman" w:cs="Times New Roman"/>
+          <w:sz w:val="24"/>
+          <w:szCs w:val="24"/>
+        </w:rPr>
+        <w:t>authors quickly dismiss the idea of any government agency or personal "ownership" of the data, methods, work processes, and work products of government scientists. They also characterize bioassessment as different from other science in that it is meant not to stand alone (for example, simply to determine whether a waterbody is healthy and supporting aquatic life), but to serve the aims of managers. The unspoken corollary to this view is that bioassessment scientists are not "real" scientists, but rather mere functionaries. I would caution the authors to be careful here. On a regular basis, many government employees design protocols, methods, and studies, and then generate data, tools, reports, and publications that meet or exceed the standards of academic work. Moreover, their work products are not biased by a "positive results" publication imperative, and their data have the added advantage of residing in an institutional repository where they will be retrievable for generations, or as long as the internet infrastructure is intact.</w:t>
+      </w:r>
+    </w:p>
+    <w:p>
+      <w:pPr>
+        <w:spacing w:after="0"/>
+        <w:rPr>
+          <w:rFonts w:ascii="Times New Roman" w:hAnsi="Times New Roman" w:cs="Times New Roman"/>
+          <w:i/>
+          <w:iCs/>
+          <w:sz w:val="24"/>
+          <w:szCs w:val="24"/>
+        </w:rPr>
+      </w:pPr>
+      <w:r>
+        <w:rPr>
+          <w:rFonts w:ascii="Times New Roman" w:hAnsi="Times New Roman" w:cs="Times New Roman"/>
+          <w:i/>
+          <w:iCs/>
+          <w:sz w:val="24"/>
+          <w:szCs w:val="24"/>
+        </w:rPr>
+        <w:t xml:space="preserve">We disagree that an unspoken corollary of this work is that “bioassessment scientists are mere functionaries”.  Rather, our intent was to make a distinction between more traditional fields of science (e.g., theoretical disciplines) vs those described as applied science.  Bioassessment is </w:t>
+      </w:r>
+      <w:r>
+        <w:rPr>
+          <w:rFonts w:ascii="Times New Roman" w:hAnsi="Times New Roman" w:cs="Times New Roman"/>
+          <w:i/>
+          <w:iCs/>
+          <w:sz w:val="24"/>
+          <w:szCs w:val="24"/>
+        </w:rPr>
+        <w:lastRenderedPageBreak/>
+        <w:t xml:space="preserve">one of many fields in the latter category that provide valuable knowledge and services, often with the objective of protecting public goods and services.  One of our statements in the introduction clarifies this </w:t>
+      </w:r>
+      <w:proofErr w:type="spellStart"/>
+      <w:r>
+        <w:rPr>
+          <w:rFonts w:ascii="Times New Roman" w:hAnsi="Times New Roman" w:cs="Times New Roman"/>
+          <w:i/>
+          <w:iCs/>
+          <w:sz w:val="24"/>
+          <w:szCs w:val="24"/>
+        </w:rPr>
+        <w:t>point:“</w:t>
+      </w:r>
+      <w:r>
+        <w:rPr>
+          <w:rFonts w:ascii="Times New Roman" w:hAnsi="Times New Roman" w:cs="Times New Roman"/>
+          <w:i/>
+          <w:iCs/>
+          <w:sz w:val="24"/>
+          <w:szCs w:val="24"/>
+        </w:rPr>
+        <w:t>The</w:t>
+      </w:r>
+      <w:proofErr w:type="spellEnd"/>
+      <w:r>
+        <w:rPr>
+          <w:rFonts w:ascii="Times New Roman" w:hAnsi="Times New Roman" w:cs="Times New Roman"/>
+          <w:i/>
+          <w:iCs/>
+          <w:sz w:val="24"/>
+          <w:szCs w:val="24"/>
+        </w:rPr>
+        <w:t xml:space="preserve"> explicit link to environmental management distinguishes bioassessment from basic ecological research.  Although bioassessment can and has been used to inform basic research, its intended use is to inform the protection and restoration of ecological integrity.</w:t>
+      </w:r>
+      <w:r>
+        <w:rPr>
+          <w:rFonts w:ascii="Times New Roman" w:hAnsi="Times New Roman" w:cs="Times New Roman"/>
+          <w:i/>
+          <w:iCs/>
+          <w:sz w:val="24"/>
+          <w:szCs w:val="24"/>
+        </w:rPr>
+        <w:t xml:space="preserve">”  I do not think most bioassessment scientists would disagree with these statements.  Linking bioassessment to its applied components is a central piece of this paper, where this link can be greatly strengthened through the use of open science tools.  De-emphasizing this link would of course weaken our arguments.  </w:t>
+      </w:r>
+    </w:p>
+    <w:p>
+      <w:pPr>
+        <w:spacing w:after="0"/>
+        <w:rPr>
+          <w:rFonts w:ascii="Times New Roman" w:hAnsi="Times New Roman" w:cs="Times New Roman"/>
+          <w:i/>
+          <w:iCs/>
+          <w:sz w:val="24"/>
+          <w:szCs w:val="24"/>
+        </w:rPr>
+      </w:pPr>
+    </w:p>
+    <w:p>
+      <w:pPr>
+        <w:spacing w:after="0"/>
+        <w:rPr>
+          <w:rFonts w:ascii="Times New Roman" w:hAnsi="Times New Roman" w:cs="Times New Roman"/>
+          <w:i/>
+          <w:iCs/>
+          <w:sz w:val="24"/>
+          <w:szCs w:val="24"/>
+        </w:rPr>
+      </w:pPr>
+      <w:r>
+        <w:rPr>
+          <w:rFonts w:ascii="Times New Roman" w:hAnsi="Times New Roman" w:cs="Times New Roman"/>
+          <w:i/>
+          <w:iCs/>
+          <w:sz w:val="24"/>
+          <w:szCs w:val="24"/>
+        </w:rPr>
+        <w:t xml:space="preserve">We also disagree with the idea that government research is somehow less valid than research produced in other institutional frameworks (e.g., academia).  Nowhere in the text did we make this claim, nor do we feel is it implied by our statements that “ownership” of data by an institution </w:t>
+      </w:r>
+      <w:r>
+        <w:rPr>
+          <w:rFonts w:ascii="Times New Roman" w:hAnsi="Times New Roman" w:cs="Times New Roman"/>
+          <w:i/>
+          <w:iCs/>
+          <w:sz w:val="24"/>
+          <w:szCs w:val="24"/>
+        </w:rPr>
+        <w:t xml:space="preserve">has somehow systematically lowered the quality of science produced through government research.  Our discussion of open data as a fundamental component of open science was meant to highlight how openness can facilitate application, particularly in a field like bioassessment where the products often have a clear intended use.  Many government agencies are seeing the value of open data (e.g., AB1755 in California), not because science was internally hindered from closed data, but because science can have a greater impact through openness.  </w:t>
+      </w:r>
+    </w:p>
+    <w:p>
+      <w:pPr>
+        <w:spacing w:after="0"/>
+        <w:rPr>
+          <w:rFonts w:ascii="Times New Roman" w:hAnsi="Times New Roman" w:cs="Times New Roman"/>
+          <w:sz w:val="24"/>
+          <w:szCs w:val="24"/>
+        </w:rPr>
+      </w:pPr>
       <w:r>
         <w:rPr>
           <w:rFonts w:ascii="Times New Roman" w:hAnsi="Times New Roman" w:cs="Times New Roman"/>
@@ -1846,14 +2314,201 @@
         </w:rPr>
         <w:t xml:space="preserve"> motives and will find any chink in the armor of those who seek to protect natural resources. The authors seem to tacitly assume that opening up the workspaces of professional scientists to the public and to policymakers will not make our natural resources more vulnerable, but rather will restore public trust in our work and our institutions. This belief seems, at best, naïve. It would be helpful if the authors could explain the mechanism by which the shrill enemies of science would become allies, if only they could impose their will on the process - and how this would not erode the foundations of impartiality upon which the scientific method is founded.</w:t>
       </w:r>
-      <w:r>
-        <w:rPr>
-          <w:rFonts w:ascii="Times New Roman" w:hAnsi="Times New Roman" w:cs="Times New Roman"/>
-          <w:sz w:val="24"/>
-          <w:szCs w:val="24"/>
-        </w:rPr>
-        <w:br/>
-      </w:r>
+    </w:p>
+    <w:p>
+      <w:pPr>
+        <w:spacing w:after="0"/>
+        <w:rPr>
+          <w:rFonts w:ascii="Times New Roman" w:hAnsi="Times New Roman" w:cs="Times New Roman"/>
+          <w:i/>
+          <w:iCs/>
+          <w:sz w:val="24"/>
+          <w:szCs w:val="24"/>
+        </w:rPr>
+      </w:pPr>
+      <w:r>
+        <w:rPr>
+          <w:rFonts w:ascii="Times New Roman" w:hAnsi="Times New Roman" w:cs="Times New Roman"/>
+          <w:i/>
+          <w:iCs/>
+          <w:sz w:val="24"/>
+          <w:szCs w:val="24"/>
+        </w:rPr>
+        <w:t>Our previous paragraph on line 676 spoke to these concerns.  In particular, lines 688-691 stated the following: “A</w:t>
+      </w:r>
+      <w:r>
+        <w:rPr>
+          <w:rFonts w:ascii="Times New Roman" w:hAnsi="Times New Roman" w:cs="Times New Roman"/>
+          <w:i/>
+          <w:iCs/>
+          <w:sz w:val="24"/>
+          <w:szCs w:val="24"/>
+        </w:rPr>
+        <w:t>n argument made throughout this paper is that regulatory, management, and stakeholder groups that will both use and be affected by bioassessment products should be integral contributors to the development process.</w:t>
+      </w:r>
+      <w:bookmarkStart w:id="0" w:name="_Hlk16078876"/>
+      <w:r>
+        <w:rPr>
+          <w:rFonts w:ascii="Times New Roman" w:hAnsi="Times New Roman" w:cs="Times New Roman"/>
+          <w:i/>
+          <w:iCs/>
+          <w:sz w:val="24"/>
+          <w:szCs w:val="24"/>
+        </w:rPr>
+        <w:t xml:space="preserve">  An open science bioassessment process welcomes criticism and feedback as a natural part of development that will facilitate adoption by ensuring the product meets the needs of all parties.</w:t>
+      </w:r>
+      <w:r>
+        <w:rPr>
+          <w:rFonts w:ascii="Times New Roman" w:hAnsi="Times New Roman" w:cs="Times New Roman"/>
+          <w:i/>
+          <w:iCs/>
+          <w:sz w:val="24"/>
+          <w:szCs w:val="24"/>
+        </w:rPr>
+        <w:t xml:space="preserve">”  </w:t>
+      </w:r>
+      <w:bookmarkEnd w:id="0"/>
+    </w:p>
+    <w:p>
+      <w:pPr>
+        <w:spacing w:after="0"/>
+        <w:rPr>
+          <w:rFonts w:ascii="Times New Roman" w:hAnsi="Times New Roman" w:cs="Times New Roman"/>
+          <w:i/>
+          <w:iCs/>
+          <w:sz w:val="24"/>
+          <w:szCs w:val="24"/>
+        </w:rPr>
+      </w:pPr>
+    </w:p>
+    <w:p>
+      <w:pPr>
+        <w:spacing w:after="0"/>
+        <w:rPr>
+          <w:rFonts w:ascii="Times New Roman" w:hAnsi="Times New Roman" w:cs="Times New Roman"/>
+          <w:i/>
+          <w:iCs/>
+          <w:sz w:val="24"/>
+          <w:szCs w:val="24"/>
+        </w:rPr>
+      </w:pPr>
+      <w:r>
+        <w:rPr>
+          <w:rFonts w:ascii="Times New Roman" w:hAnsi="Times New Roman" w:cs="Times New Roman"/>
+          <w:i/>
+          <w:iCs/>
+          <w:sz w:val="24"/>
+          <w:szCs w:val="24"/>
+        </w:rPr>
+        <w:t>To address your concerns, we have elaborated on these ideas and included the following text in</w:t>
+      </w:r>
+      <w:r>
+        <w:rPr>
+          <w:rFonts w:ascii="Times New Roman" w:hAnsi="Times New Roman" w:cs="Times New Roman"/>
+          <w:i/>
+          <w:iCs/>
+          <w:sz w:val="24"/>
+          <w:szCs w:val="24"/>
+        </w:rPr>
+        <w:t xml:space="preserve"> “limitations and opportunities” section:</w:t>
+      </w:r>
+    </w:p>
+    <w:p>
+      <w:pPr>
+        <w:spacing w:after="0"/>
+        <w:rPr>
+          <w:rFonts w:ascii="Times New Roman" w:hAnsi="Times New Roman" w:cs="Times New Roman"/>
+          <w:i/>
+          <w:iCs/>
+          <w:sz w:val="24"/>
+          <w:szCs w:val="24"/>
+        </w:rPr>
+      </w:pPr>
+    </w:p>
+    <w:p>
+      <w:pPr>
+        <w:spacing w:after="0"/>
+        <w:rPr>
+          <w:rFonts w:ascii="Times New Roman" w:hAnsi="Times New Roman" w:cs="Times New Roman"/>
+          <w:i/>
+          <w:iCs/>
+          <w:sz w:val="24"/>
+          <w:szCs w:val="24"/>
+        </w:rPr>
+      </w:pPr>
+      <w:r>
+        <w:rPr>
+          <w:rFonts w:ascii="Times New Roman" w:hAnsi="Times New Roman" w:cs="Times New Roman"/>
+          <w:i/>
+          <w:iCs/>
+          <w:sz w:val="24"/>
+          <w:szCs w:val="24"/>
+        </w:rPr>
+        <w:t>“</w:t>
+      </w:r>
+      <w:r>
+        <w:rPr>
+          <w:rFonts w:ascii="Times New Roman" w:hAnsi="Times New Roman" w:cs="Times New Roman"/>
+          <w:i/>
+          <w:iCs/>
+          <w:sz w:val="24"/>
+          <w:szCs w:val="24"/>
+        </w:rPr>
+        <w:t xml:space="preserve">Feedback and criticism are fundamental and natural parts of the scientific process.  Scientific receive feedback at many stages in the conventional scientific workflow (e.g., internal review, peer-review, presentations at conferences), and through potentially new and challenging </w:t>
+      </w:r>
+      <w:r>
+        <w:rPr>
+          <w:rFonts w:ascii="Times New Roman" w:hAnsi="Times New Roman" w:cs="Times New Roman"/>
+          <w:i/>
+          <w:iCs/>
+          <w:sz w:val="24"/>
+          <w:szCs w:val="24"/>
+        </w:rPr>
+        <w:lastRenderedPageBreak/>
+        <w:t>avenues in a more open workflow.  A concern is that openness can provide a platform for antagonistic or even hostile views, which could negatively affect the quality of the science.  However, we argue that these increased opportunities for alternative viewpoints to be known are critical to the open process of creating applied products</w:t>
+      </w:r>
+      <w:r>
+        <w:rPr>
+          <w:rFonts w:ascii="Times New Roman" w:hAnsi="Times New Roman" w:cs="Times New Roman"/>
+          <w:i/>
+          <w:iCs/>
+          <w:sz w:val="24"/>
+          <w:szCs w:val="24"/>
+        </w:rPr>
+        <w:t>, even if some voices are politically charged</w:t>
+      </w:r>
+      <w:r>
+        <w:rPr>
+          <w:rFonts w:ascii="Times New Roman" w:hAnsi="Times New Roman" w:cs="Times New Roman"/>
+          <w:i/>
+          <w:iCs/>
+          <w:sz w:val="24"/>
+          <w:szCs w:val="24"/>
+        </w:rPr>
+        <w:t>.  This is especially true in bioassessment where finished products that could be adopted in regulation are often heavily scrutinized.  It is in the interest of applied scientists to hear the concerns of all parties during the development phase.  This is not to provide an avenue to erode the integrity or objectives of the science, but to enable full knowledge of the very real barriers to adoption that exist when science is applied in regulation.  Openness that invites all voices to participate is a much more agreeable path to consensus than producing the science in isolation of those that it affects.  Ultimately, these products are developed to improve the environment as a public resource and the ideals promoted by an open science process directly align with these goals.</w:t>
+      </w:r>
+      <w:r>
+        <w:rPr>
+          <w:rFonts w:ascii="Times New Roman" w:hAnsi="Times New Roman" w:cs="Times New Roman"/>
+          <w:i/>
+          <w:iCs/>
+          <w:sz w:val="24"/>
+          <w:szCs w:val="24"/>
+        </w:rPr>
+        <w:t>”</w:t>
+      </w:r>
+    </w:p>
+    <w:p>
+      <w:pPr>
+        <w:spacing w:after="0"/>
+        <w:rPr>
+          <w:rFonts w:ascii="Times New Roman" w:hAnsi="Times New Roman" w:cs="Times New Roman"/>
+          <w:i/>
+          <w:iCs/>
+          <w:sz w:val="24"/>
+          <w:szCs w:val="24"/>
+        </w:rPr>
+      </w:pPr>
       <w:r>
         <w:rPr>
           <w:rFonts w:ascii="Times New Roman" w:hAnsi="Times New Roman" w:cs="Times New Roman"/>
@@ -1879,7 +2534,15 @@
           <w:szCs w:val="24"/>
         </w:rPr>
         <w:br/>
-        <w:t>b. Federal agencies are already committed to open data. USGS (which operates NWIS and BIODATA) and USEPA (which operates WQX/STORET) collaborate via the Water Quality Portal and the Internet of Water, as well as maintenance of the National Hydrography Dataset and its derivative products, in order to make high quality data available to the scientific community and the general public. </w:t>
+        <w:t xml:space="preserve">b. Federal agencies are already committed to open data. USGS (which operates NWIS and BIODATA) and USEPA (which operates WQX/STORET) collaborate via the Water Quality Portal and the Internet of Water, as well as maintenance of the National Hydrography Dataset and its derivative products, in order to make high quality data available to the scientific </w:t>
+      </w:r>
+      <w:r>
+        <w:rPr>
+          <w:rFonts w:ascii="Times New Roman" w:hAnsi="Times New Roman" w:cs="Times New Roman"/>
+          <w:sz w:val="24"/>
+          <w:szCs w:val="24"/>
+        </w:rPr>
+        <w:t>community and the general public. </w:t>
       </w:r>
       <w:r>
         <w:rPr>
@@ -1906,8 +2569,481 @@
           <w:sz w:val="24"/>
           <w:szCs w:val="24"/>
         </w:rPr>
+        <w:t>StreamCat</w:t>
+      </w:r>
+      <w:proofErr w:type="spellEnd"/>
+      <w:r>
+        <w:rPr>
+          <w:rFonts w:ascii="Times New Roman" w:hAnsi="Times New Roman" w:cs="Times New Roman"/>
+          <w:sz w:val="24"/>
+          <w:szCs w:val="24"/>
+        </w:rPr>
+        <w:t xml:space="preserve">, an EPA produced, publicly available geospatial dataset. The SCAPE website clearly credits </w:t>
+      </w:r>
+      <w:proofErr w:type="spellStart"/>
+      <w:r>
+        <w:rPr>
+          <w:rFonts w:ascii="Times New Roman" w:hAnsi="Times New Roman" w:cs="Times New Roman"/>
+          <w:sz w:val="24"/>
+          <w:szCs w:val="24"/>
+        </w:rPr>
+        <w:t>StreamCat</w:t>
+      </w:r>
+      <w:proofErr w:type="spellEnd"/>
+      <w:r>
+        <w:rPr>
+          <w:rFonts w:ascii="Times New Roman" w:hAnsi="Times New Roman" w:cs="Times New Roman"/>
+          <w:sz w:val="24"/>
+          <w:szCs w:val="24"/>
+        </w:rPr>
+        <w:t>; this manuscript probably should as well.)</w:t>
+      </w:r>
+      <w:r>
+        <w:rPr>
+          <w:rFonts w:ascii="Times New Roman" w:hAnsi="Times New Roman" w:cs="Times New Roman"/>
+          <w:sz w:val="24"/>
+          <w:szCs w:val="24"/>
+        </w:rPr>
+        <w:br/>
+      </w:r>
+      <w:r>
+        <w:rPr>
+          <w:rFonts w:ascii="Times New Roman" w:hAnsi="Times New Roman" w:cs="Times New Roman"/>
+          <w:i/>
+          <w:iCs/>
+          <w:sz w:val="24"/>
+          <w:szCs w:val="24"/>
+        </w:rPr>
+        <w:t>We agree that many of these national-level products that encourage</w:t>
+      </w:r>
+      <w:r>
+        <w:rPr>
+          <w:rFonts w:ascii="Times New Roman" w:hAnsi="Times New Roman" w:cs="Times New Roman"/>
+          <w:i/>
+          <w:iCs/>
+          <w:sz w:val="24"/>
+          <w:szCs w:val="24"/>
+        </w:rPr>
+        <w:t xml:space="preserve"> quality and comparability of data were not mentioned.  </w:t>
+      </w:r>
+    </w:p>
+    <w:p>
+      <w:pPr>
+        <w:spacing w:after="0"/>
+        <w:rPr>
+          <w:rFonts w:ascii="Times New Roman" w:hAnsi="Times New Roman" w:cs="Times New Roman"/>
+          <w:i/>
+          <w:iCs/>
+          <w:sz w:val="24"/>
+          <w:szCs w:val="24"/>
+        </w:rPr>
+      </w:pPr>
+    </w:p>
+    <w:p>
+      <w:pPr>
+        <w:spacing w:after="0"/>
+        <w:rPr>
+          <w:rFonts w:ascii="Times New Roman" w:hAnsi="Times New Roman" w:cs="Times New Roman"/>
+          <w:i/>
+          <w:iCs/>
+          <w:sz w:val="24"/>
+          <w:szCs w:val="24"/>
+        </w:rPr>
+      </w:pPr>
+      <w:r>
+        <w:rPr>
+          <w:rFonts w:ascii="Times New Roman" w:hAnsi="Times New Roman" w:cs="Times New Roman"/>
+          <w:i/>
+          <w:iCs/>
+          <w:sz w:val="24"/>
+          <w:szCs w:val="24"/>
+        </w:rPr>
+        <w:t>We have added content to describe these products</w:t>
+      </w:r>
+      <w:r>
+        <w:rPr>
+          <w:rFonts w:ascii="Times New Roman" w:hAnsi="Times New Roman" w:cs="Times New Roman"/>
+          <w:i/>
+          <w:iCs/>
+          <w:sz w:val="24"/>
+          <w:szCs w:val="24"/>
+        </w:rPr>
+        <w:t xml:space="preserve"> (line 704)</w:t>
+      </w:r>
+      <w:r>
+        <w:rPr>
+          <w:rFonts w:ascii="Times New Roman" w:hAnsi="Times New Roman" w:cs="Times New Roman"/>
+          <w:i/>
+          <w:iCs/>
+          <w:sz w:val="24"/>
+          <w:szCs w:val="24"/>
+        </w:rPr>
+        <w:t>:</w:t>
+      </w:r>
+      <w:r>
+        <w:rPr>
+          <w:rFonts w:ascii="Times New Roman" w:hAnsi="Times New Roman" w:cs="Times New Roman"/>
+          <w:i/>
+          <w:iCs/>
+          <w:sz w:val="24"/>
+          <w:szCs w:val="24"/>
+        </w:rPr>
+        <w:t xml:space="preserve"> “</w:t>
+      </w:r>
+      <w:r>
+        <w:rPr>
+          <w:rFonts w:ascii="Times New Roman" w:hAnsi="Times New Roman" w:cs="Times New Roman"/>
+          <w:i/>
+          <w:iCs/>
+          <w:sz w:val="24"/>
+          <w:szCs w:val="24"/>
+        </w:rPr>
+        <w:t xml:space="preserve">Many national-level data products already exist that embrace openness to invest in the quality and availability of data (e.g., National </w:t>
+      </w:r>
+      <w:proofErr w:type="spellStart"/>
+      <w:r>
+        <w:rPr>
+          <w:rFonts w:ascii="Times New Roman" w:hAnsi="Times New Roman" w:cs="Times New Roman"/>
+          <w:i/>
+          <w:iCs/>
+          <w:sz w:val="24"/>
+          <w:szCs w:val="24"/>
+        </w:rPr>
+        <w:t>Wata</w:t>
+      </w:r>
+      <w:proofErr w:type="spellEnd"/>
+      <w:r>
+        <w:rPr>
+          <w:rFonts w:ascii="Times New Roman" w:hAnsi="Times New Roman" w:cs="Times New Roman"/>
+          <w:i/>
+          <w:iCs/>
+          <w:sz w:val="24"/>
+          <w:szCs w:val="24"/>
+        </w:rPr>
+        <w:t xml:space="preserve"> Quality Monitoring Council </w:t>
+      </w:r>
+      <w:hyperlink r:id="rId4" w:history="1">
+        <w:r>
+          <w:rPr>
+            <w:rStyle w:val="Hyperlink"/>
+            <w:rFonts w:ascii="Times New Roman" w:hAnsi="Times New Roman" w:cs="Times New Roman"/>
+            <w:i/>
+            <w:iCs/>
+            <w:sz w:val="24"/>
+            <w:szCs w:val="24"/>
+          </w:rPr>
+          <w:t>initiatives</w:t>
+        </w:r>
+      </w:hyperlink>
+      <w:r>
+        <w:rPr>
+          <w:rFonts w:ascii="Times New Roman" w:hAnsi="Times New Roman" w:cs="Times New Roman"/>
+          <w:i/>
+          <w:iCs/>
+          <w:sz w:val="24"/>
+          <w:szCs w:val="24"/>
+        </w:rPr>
+        <w:t xml:space="preserve">, US Geological Survey products through </w:t>
+      </w:r>
+      <w:hyperlink r:id="rId5" w:history="1">
+        <w:r>
+          <w:rPr>
+            <w:rStyle w:val="Hyperlink"/>
+            <w:rFonts w:ascii="Times New Roman" w:hAnsi="Times New Roman" w:cs="Times New Roman"/>
+            <w:i/>
+            <w:iCs/>
+            <w:sz w:val="24"/>
+            <w:szCs w:val="24"/>
+          </w:rPr>
+          <w:t>NWIS</w:t>
+        </w:r>
+      </w:hyperlink>
+      <w:r>
+        <w:rPr>
+          <w:rFonts w:ascii="Times New Roman" w:hAnsi="Times New Roman" w:cs="Times New Roman"/>
+          <w:i/>
+          <w:iCs/>
+          <w:sz w:val="24"/>
+          <w:szCs w:val="24"/>
+        </w:rPr>
+        <w:t xml:space="preserve"> and </w:t>
+      </w:r>
+      <w:hyperlink r:id="rId6" w:history="1">
+        <w:proofErr w:type="spellStart"/>
+        <w:r>
+          <w:rPr>
+            <w:rStyle w:val="Hyperlink"/>
+            <w:rFonts w:ascii="Times New Roman" w:hAnsi="Times New Roman" w:cs="Times New Roman"/>
+            <w:i/>
+            <w:iCs/>
+            <w:sz w:val="24"/>
+            <w:szCs w:val="24"/>
+          </w:rPr>
+          <w:t>BioData</w:t>
+        </w:r>
+        <w:proofErr w:type="spellEnd"/>
+      </w:hyperlink>
+      <w:r>
+        <w:rPr>
+          <w:rFonts w:ascii="Times New Roman" w:hAnsi="Times New Roman" w:cs="Times New Roman"/>
+          <w:i/>
+          <w:iCs/>
+          <w:sz w:val="24"/>
+          <w:szCs w:val="24"/>
+        </w:rPr>
+        <w:t xml:space="preserve">, US Environmental Protection Agency through </w:t>
+      </w:r>
+      <w:hyperlink r:id="rId7" w:history="1">
+        <w:r>
+          <w:rPr>
+            <w:rStyle w:val="Hyperlink"/>
+            <w:rFonts w:ascii="Times New Roman" w:hAnsi="Times New Roman" w:cs="Times New Roman"/>
+            <w:i/>
+            <w:iCs/>
+            <w:sz w:val="24"/>
+            <w:szCs w:val="24"/>
+          </w:rPr>
+          <w:t>STORET/WQX</w:t>
+        </w:r>
+      </w:hyperlink>
+      <w:r>
+        <w:rPr>
+          <w:rFonts w:ascii="Times New Roman" w:hAnsi="Times New Roman" w:cs="Times New Roman"/>
+          <w:i/>
+          <w:iCs/>
+          <w:sz w:val="24"/>
+          <w:szCs w:val="24"/>
+        </w:rPr>
+        <w:t>).</w:t>
+      </w:r>
+      <w:r>
+        <w:rPr>
+          <w:rFonts w:ascii="Times New Roman" w:hAnsi="Times New Roman" w:cs="Times New Roman"/>
+          <w:i/>
+          <w:iCs/>
+          <w:sz w:val="24"/>
+          <w:szCs w:val="24"/>
+        </w:rPr>
+        <w:t>”</w:t>
+      </w:r>
+      <w:r>
+        <w:rPr>
+          <w:rFonts w:ascii="Times New Roman" w:hAnsi="Times New Roman" w:cs="Times New Roman"/>
+          <w:i/>
+          <w:iCs/>
+          <w:sz w:val="24"/>
+          <w:szCs w:val="24"/>
+        </w:rPr>
+        <w:t xml:space="preserve"> </w:t>
+      </w:r>
+    </w:p>
+    <w:p>
+      <w:pPr>
+        <w:spacing w:after="0"/>
+        <w:rPr>
+          <w:rFonts w:ascii="Times New Roman" w:hAnsi="Times New Roman" w:cs="Times New Roman"/>
+          <w:i/>
+          <w:iCs/>
+          <w:sz w:val="24"/>
+          <w:szCs w:val="24"/>
+        </w:rPr>
+      </w:pPr>
+    </w:p>
+    <w:p>
+      <w:pPr>
+        <w:spacing w:after="0"/>
+        <w:rPr>
+          <w:rFonts w:ascii="Times New Roman" w:hAnsi="Times New Roman" w:cs="Times New Roman"/>
+          <w:i/>
+          <w:iCs/>
+          <w:sz w:val="24"/>
+          <w:szCs w:val="24"/>
+        </w:rPr>
+      </w:pPr>
+      <w:r>
+        <w:rPr>
+          <w:rFonts w:ascii="Times New Roman" w:hAnsi="Times New Roman" w:cs="Times New Roman"/>
+          <w:i/>
+          <w:iCs/>
+          <w:sz w:val="24"/>
+          <w:szCs w:val="24"/>
+        </w:rPr>
+        <w:t xml:space="preserve">Citations for </w:t>
+      </w:r>
+      <w:proofErr w:type="spellStart"/>
+      <w:r>
+        <w:rPr>
+          <w:rFonts w:ascii="Times New Roman" w:hAnsi="Times New Roman" w:cs="Times New Roman"/>
+          <w:i/>
+          <w:iCs/>
+          <w:sz w:val="24"/>
+          <w:szCs w:val="24"/>
+        </w:rPr>
+        <w:t>StreamCat</w:t>
+      </w:r>
+      <w:proofErr w:type="spellEnd"/>
+      <w:r>
+        <w:rPr>
+          <w:rFonts w:ascii="Times New Roman" w:hAnsi="Times New Roman" w:cs="Times New Roman"/>
+          <w:i/>
+          <w:iCs/>
+          <w:sz w:val="24"/>
+          <w:szCs w:val="24"/>
+        </w:rPr>
+        <w:t xml:space="preserve"> and NHD-Plus were also added to line 564: “</w:t>
+      </w:r>
+      <w:r>
+        <w:rPr>
+          <w:rFonts w:ascii="Times New Roman" w:hAnsi="Times New Roman" w:cs="Times New Roman"/>
+          <w:i/>
+          <w:iCs/>
+          <w:sz w:val="24"/>
+          <w:szCs w:val="24"/>
+        </w:rPr>
+        <w:t xml:space="preserve">Using the National Hydrography Dataset (NHD-Plus; McKay et al. </w:t>
+      </w:r>
+      <w:hyperlink r:id="rId8" w:anchor="ref-McKay12" w:history="1">
+        <w:r>
+          <w:rPr>
+            <w:rStyle w:val="Hyperlink"/>
+            <w:rFonts w:ascii="Times New Roman" w:hAnsi="Times New Roman" w:cs="Times New Roman"/>
+            <w:i/>
+            <w:iCs/>
+            <w:sz w:val="24"/>
+            <w:szCs w:val="24"/>
+          </w:rPr>
+          <w:t>2012</w:t>
+        </w:r>
+      </w:hyperlink>
+      <w:r>
+        <w:rPr>
+          <w:rFonts w:ascii="Times New Roman" w:hAnsi="Times New Roman" w:cs="Times New Roman"/>
+          <w:i/>
+          <w:iCs/>
+          <w:sz w:val="24"/>
+          <w:szCs w:val="24"/>
+        </w:rPr>
+        <w:t>) and watershed predictors (</w:t>
+      </w:r>
+      <w:proofErr w:type="spellStart"/>
+      <w:r>
+        <w:rPr>
+          <w:rFonts w:ascii="Times New Roman" w:hAnsi="Times New Roman" w:cs="Times New Roman"/>
+          <w:i/>
+          <w:iCs/>
+          <w:sz w:val="24"/>
+          <w:szCs w:val="24"/>
+        </w:rPr>
+        <w:t>StreamCat</w:t>
+      </w:r>
+      <w:proofErr w:type="spellEnd"/>
+      <w:r>
+        <w:rPr>
+          <w:rFonts w:ascii="Times New Roman" w:hAnsi="Times New Roman" w:cs="Times New Roman"/>
+          <w:i/>
+          <w:iCs/>
+          <w:sz w:val="24"/>
+          <w:szCs w:val="24"/>
+        </w:rPr>
+        <w:t xml:space="preserve">; </w:t>
+      </w:r>
+      <w:r>
+        <w:rPr>
+          <w:rFonts w:ascii="Times New Roman" w:hAnsi="Times New Roman" w:cs="Times New Roman"/>
+          <w:i/>
+          <w:iCs/>
+          <w:sz w:val="24"/>
+          <w:szCs w:val="24"/>
+        </w:rPr>
         <w:lastRenderedPageBreak/>
-        <w:t>StreamCat</w:t>
+        <w:t xml:space="preserve">Hill et al. </w:t>
+      </w:r>
+      <w:hyperlink r:id="rId9" w:anchor="ref-Hill16" w:history="1">
+        <w:r>
+          <w:rPr>
+            <w:rStyle w:val="Hyperlink"/>
+            <w:rFonts w:ascii="Times New Roman" w:hAnsi="Times New Roman" w:cs="Times New Roman"/>
+            <w:i/>
+            <w:iCs/>
+            <w:sz w:val="24"/>
+            <w:szCs w:val="24"/>
+          </w:rPr>
+          <w:t>2016</w:t>
+        </w:r>
+      </w:hyperlink>
+      <w:r>
+        <w:rPr>
+          <w:rFonts w:ascii="Times New Roman" w:hAnsi="Times New Roman" w:cs="Times New Roman"/>
+          <w:i/>
+          <w:iCs/>
+          <w:sz w:val="24"/>
+          <w:szCs w:val="24"/>
+        </w:rPr>
+        <w:t>), the model classifies stream segments as biologically “constrained” or “unconstrained” by landscape alteration.</w:t>
+      </w:r>
+      <w:r>
+        <w:rPr>
+          <w:rFonts w:ascii="Times New Roman" w:hAnsi="Times New Roman" w:cs="Times New Roman"/>
+          <w:i/>
+          <w:iCs/>
+          <w:sz w:val="24"/>
+          <w:szCs w:val="24"/>
+        </w:rPr>
+        <w:t>”</w:t>
+      </w:r>
+    </w:p>
+    <w:p>
+      <w:pPr>
+        <w:spacing w:after="0"/>
+        <w:rPr>
+          <w:rFonts w:ascii="Times New Roman" w:hAnsi="Times New Roman" w:cs="Times New Roman"/>
+          <w:sz w:val="24"/>
+          <w:szCs w:val="24"/>
+        </w:rPr>
+      </w:pPr>
+      <w:r>
+        <w:rPr>
+          <w:rFonts w:ascii="Times New Roman" w:hAnsi="Times New Roman" w:cs="Times New Roman"/>
+          <w:sz w:val="24"/>
+          <w:szCs w:val="24"/>
+        </w:rPr>
+        <w:br/>
+        <w:t xml:space="preserve">5. Although some thresholds </w:t>
+      </w:r>
+      <w:r>
+        <w:rPr>
+          <w:rFonts w:ascii="Times New Roman" w:hAnsi="Times New Roman" w:cs="Times New Roman"/>
+          <w:sz w:val="24"/>
+          <w:szCs w:val="24"/>
+        </w:rPr>
+        <w:t xml:space="preserve">are predictive (for example, 30% impermeable surface), </w:t>
+      </w:r>
+      <w:proofErr w:type="gramStart"/>
+      <w:r>
+        <w:rPr>
+          <w:rFonts w:ascii="Times New Roman" w:hAnsi="Times New Roman" w:cs="Times New Roman"/>
+          <w:sz w:val="24"/>
+          <w:szCs w:val="24"/>
+        </w:rPr>
+        <w:t>landscape based</w:t>
+      </w:r>
+      <w:proofErr w:type="gramEnd"/>
+      <w:r>
+        <w:rPr>
+          <w:rFonts w:ascii="Times New Roman" w:hAnsi="Times New Roman" w:cs="Times New Roman"/>
+          <w:sz w:val="24"/>
+          <w:szCs w:val="24"/>
+        </w:rPr>
+        <w:t xml:space="preserve"> watershed models show relatively poor correlation to macroinvertebrate assemblage quality, whereas instream habitat characteristics, certain water quality chemistry measures, and riparian corridor characteristics have better predictive value. The authors of the SCAPE model undoubtedly understand this as well as the nuances of natural stream classes, metric development, etc. Is it fair to ask, however, whether even the most thoughtfully designed tool can be </w:t>
+      </w:r>
+      <w:proofErr w:type="spellStart"/>
+      <w:r>
+        <w:rPr>
+          <w:rFonts w:ascii="Times New Roman" w:hAnsi="Times New Roman" w:cs="Times New Roman"/>
+          <w:sz w:val="24"/>
+          <w:szCs w:val="24"/>
+        </w:rPr>
+        <w:t>misued</w:t>
       </w:r>
       <w:proofErr w:type="spellEnd"/>
       <w:r>
@@ -1916,42 +3052,574 @@
           <w:sz w:val="24"/>
           <w:szCs w:val="24"/>
         </w:rPr>
-        <w:t xml:space="preserve">, an EPA produced, publicly available geospatial dataset. The SCAPE website clearly credits </w:t>
+        <w:t xml:space="preserve"> by someone who does not understand it? Is it possible that the SCAPE tool could lead the novice/layperson user to conclusions or decisions that are distorted or entirely inappropriate? It is a relevant question.</w:t>
+      </w:r>
+    </w:p>
+    <w:p>
+      <w:pPr>
+        <w:spacing w:after="0"/>
+        <w:rPr>
+          <w:rFonts w:ascii="Times New Roman" w:hAnsi="Times New Roman" w:cs="Times New Roman"/>
+          <w:i/>
+          <w:iCs/>
+          <w:sz w:val="24"/>
+          <w:szCs w:val="24"/>
+        </w:rPr>
+      </w:pPr>
+      <w:r>
+        <w:rPr>
+          <w:rFonts w:ascii="Times New Roman" w:hAnsi="Times New Roman" w:cs="Times New Roman"/>
+          <w:i/>
+          <w:iCs/>
+          <w:sz w:val="24"/>
+          <w:szCs w:val="24"/>
+        </w:rPr>
+        <w:t>This comment addresses one of the main concerns we had developing the SCAPE tool – we did not develop the tool to “write-off” sites that are “beyond hope”</w:t>
+      </w:r>
+      <w:r>
+        <w:rPr>
+          <w:rFonts w:ascii="Times New Roman" w:hAnsi="Times New Roman" w:cs="Times New Roman"/>
+          <w:i/>
+          <w:iCs/>
+          <w:sz w:val="24"/>
+          <w:szCs w:val="24"/>
+        </w:rPr>
+        <w:t xml:space="preserve">, rather our intent was to provide a prioritization tool to identify sites where management actions could have intended outcomes.  Prior to SCAPE, managers had no context for identifying </w:t>
       </w:r>
       <w:proofErr w:type="spellStart"/>
       <w:r>
         <w:rPr>
           <w:rFonts w:ascii="Times New Roman" w:hAnsi="Times New Roman" w:cs="Times New Roman"/>
-          <w:sz w:val="24"/>
-          <w:szCs w:val="24"/>
-        </w:rPr>
-        <w:t>StreamCat</w:t>
+          <w:i/>
+          <w:iCs/>
+          <w:sz w:val="24"/>
+          <w:szCs w:val="24"/>
+        </w:rPr>
+        <w:t>biointegrity</w:t>
       </w:r>
       <w:proofErr w:type="spellEnd"/>
       <w:r>
         <w:rPr>
           <w:rFonts w:ascii="Times New Roman" w:hAnsi="Times New Roman" w:cs="Times New Roman"/>
-          <w:sz w:val="24"/>
-          <w:szCs w:val="24"/>
-        </w:rPr>
-        <w:t>; this manuscript probably should as well.)</w:t>
-      </w:r>
-      <w:r>
-        <w:rPr>
-          <w:rFonts w:ascii="Times New Roman" w:hAnsi="Times New Roman" w:cs="Times New Roman"/>
-          <w:sz w:val="24"/>
-          <w:szCs w:val="24"/>
-        </w:rPr>
-        <w:br/>
-      </w:r>
-      <w:r>
-        <w:rPr>
-          <w:rFonts w:ascii="Times New Roman" w:hAnsi="Times New Roman" w:cs="Times New Roman"/>
-          <w:sz w:val="24"/>
-          <w:szCs w:val="24"/>
-        </w:rPr>
-        <w:br/>
-        <w:t xml:space="preserve">5. Although some thresholds are predictive (for example, 30% impermeable surface), </w:t>
+          <w:i/>
+          <w:iCs/>
+          <w:sz w:val="24"/>
+          <w:szCs w:val="24"/>
+        </w:rPr>
+        <w:t xml:space="preserve"> </w:t>
+      </w:r>
+      <w:r>
+        <w:rPr>
+          <w:rFonts w:ascii="Times New Roman" w:hAnsi="Times New Roman" w:cs="Times New Roman"/>
+          <w:i/>
+          <w:iCs/>
+          <w:sz w:val="24"/>
+          <w:szCs w:val="24"/>
+        </w:rPr>
+        <w:t>priorities</w:t>
+      </w:r>
+      <w:r>
+        <w:rPr>
+          <w:rFonts w:ascii="Times New Roman" w:hAnsi="Times New Roman" w:cs="Times New Roman"/>
+          <w:i/>
+          <w:iCs/>
+          <w:sz w:val="24"/>
+          <w:szCs w:val="24"/>
+        </w:rPr>
+        <w:t xml:space="preserve"> in developed landscapes.  In other words, prior to SCAPE, all urban sites were “bad”, but now we can see that not all sites are created equal and there are indeed opportunities at locations where scores were otherwise not as expected.  </w:t>
+      </w:r>
+      <w:r>
+        <w:rPr>
+          <w:rFonts w:ascii="Times New Roman" w:hAnsi="Times New Roman" w:cs="Times New Roman"/>
+          <w:i/>
+          <w:iCs/>
+          <w:sz w:val="24"/>
+          <w:szCs w:val="24"/>
+        </w:rPr>
+        <w:t xml:space="preserve">Our intent was to allow managers to use this information to prioritize among the “bad” as opposed to just doing nothing.  </w:t>
+      </w:r>
+    </w:p>
+    <w:p>
+      <w:pPr>
+        <w:spacing w:after="0"/>
+        <w:rPr>
+          <w:rFonts w:ascii="Times New Roman" w:hAnsi="Times New Roman" w:cs="Times New Roman"/>
+          <w:i/>
+          <w:iCs/>
+          <w:sz w:val="24"/>
+          <w:szCs w:val="24"/>
+        </w:rPr>
+      </w:pPr>
+    </w:p>
+    <w:p>
+      <w:pPr>
+        <w:spacing w:after="0"/>
+        <w:rPr>
+          <w:rFonts w:ascii="Times New Roman" w:hAnsi="Times New Roman" w:cs="Times New Roman"/>
+          <w:i/>
+          <w:iCs/>
+          <w:sz w:val="24"/>
+          <w:szCs w:val="24"/>
+        </w:rPr>
+      </w:pPr>
+      <w:r>
+        <w:rPr>
+          <w:rFonts w:ascii="Times New Roman" w:hAnsi="Times New Roman" w:cs="Times New Roman"/>
+          <w:i/>
+          <w:iCs/>
+          <w:sz w:val="24"/>
+          <w:szCs w:val="24"/>
+        </w:rPr>
+        <w:t>We</w:t>
+      </w:r>
+      <w:r>
+        <w:rPr>
+          <w:rFonts w:ascii="Times New Roman" w:hAnsi="Times New Roman" w:cs="Times New Roman"/>
+          <w:i/>
+          <w:iCs/>
+          <w:sz w:val="24"/>
+          <w:szCs w:val="24"/>
+        </w:rPr>
+        <w:t xml:space="preserve"> developed </w:t>
+      </w:r>
+      <w:r>
+        <w:rPr>
+          <w:rFonts w:ascii="Times New Roman" w:hAnsi="Times New Roman" w:cs="Times New Roman"/>
+          <w:i/>
+          <w:iCs/>
+          <w:sz w:val="24"/>
+          <w:szCs w:val="24"/>
+        </w:rPr>
+        <w:t xml:space="preserve">SCAPE </w:t>
+      </w:r>
+      <w:r>
+        <w:rPr>
+          <w:rFonts w:ascii="Times New Roman" w:hAnsi="Times New Roman" w:cs="Times New Roman"/>
+          <w:i/>
+          <w:iCs/>
+          <w:sz w:val="24"/>
+          <w:szCs w:val="24"/>
+        </w:rPr>
+        <w:t xml:space="preserve">through close interaction with stakeholders (box 1 in figure 4) and with members of the water board to </w:t>
+      </w:r>
+      <w:r>
+        <w:rPr>
+          <w:rFonts w:ascii="Times New Roman" w:hAnsi="Times New Roman" w:cs="Times New Roman"/>
+          <w:i/>
+          <w:iCs/>
+          <w:sz w:val="24"/>
+          <w:szCs w:val="24"/>
+        </w:rPr>
+        <w:t xml:space="preserve">communicate our intended use of </w:t>
+      </w:r>
+      <w:r>
+        <w:rPr>
+          <w:rFonts w:ascii="Times New Roman" w:hAnsi="Times New Roman" w:cs="Times New Roman"/>
+          <w:i/>
+          <w:iCs/>
+          <w:sz w:val="24"/>
+          <w:szCs w:val="24"/>
+        </w:rPr>
+        <w:t xml:space="preserve">the </w:t>
+      </w:r>
+      <w:r>
+        <w:rPr>
+          <w:rFonts w:ascii="Times New Roman" w:hAnsi="Times New Roman" w:cs="Times New Roman"/>
+          <w:i/>
+          <w:iCs/>
+          <w:sz w:val="24"/>
+          <w:szCs w:val="24"/>
+        </w:rPr>
+        <w:t>model results</w:t>
+      </w:r>
+      <w:r>
+        <w:rPr>
+          <w:rFonts w:ascii="Times New Roman" w:hAnsi="Times New Roman" w:cs="Times New Roman"/>
+          <w:i/>
+          <w:iCs/>
+          <w:sz w:val="24"/>
+          <w:szCs w:val="24"/>
+        </w:rPr>
+        <w:t>.  Our open process made these interactions possible an</w:t>
+      </w:r>
+      <w:r>
+        <w:rPr>
+          <w:rFonts w:ascii="Times New Roman" w:hAnsi="Times New Roman" w:cs="Times New Roman"/>
+          <w:i/>
+          <w:iCs/>
+          <w:sz w:val="24"/>
+          <w:szCs w:val="24"/>
+        </w:rPr>
+        <w:t xml:space="preserve">d we feel there is more likelihood that SCAPE will be used as intended.  There still remains the possibility that some might abuse products, which has certainly happened in the past, but every effort has been made to communicate </w:t>
+      </w:r>
+      <w:r>
+        <w:rPr>
+          <w:rFonts w:ascii="Times New Roman" w:hAnsi="Times New Roman" w:cs="Times New Roman"/>
+          <w:i/>
+          <w:iCs/>
+          <w:sz w:val="24"/>
+          <w:szCs w:val="24"/>
+        </w:rPr>
+        <w:t xml:space="preserve">intent </w:t>
+      </w:r>
+      <w:r>
+        <w:rPr>
+          <w:rFonts w:ascii="Times New Roman" w:hAnsi="Times New Roman" w:cs="Times New Roman"/>
+          <w:i/>
+          <w:iCs/>
+          <w:sz w:val="24"/>
+          <w:szCs w:val="24"/>
+        </w:rPr>
+        <w:t xml:space="preserve">with those that make decisions that will affect how SCAPE could be implemented.  We encourage you to review our full manuscript on SCAPE in FWS when it becomes available (provisionally accepted as of now, pending Editor-in-Chief final review). </w:t>
+      </w:r>
+    </w:p>
+    <w:p>
+      <w:pPr>
+        <w:spacing w:after="0"/>
+        <w:rPr>
+          <w:rFonts w:ascii="Times New Roman" w:hAnsi="Times New Roman" w:cs="Times New Roman"/>
+          <w:i/>
+          <w:iCs/>
+          <w:sz w:val="24"/>
+          <w:szCs w:val="24"/>
+        </w:rPr>
+      </w:pPr>
+    </w:p>
+    <w:p>
+      <w:pPr>
+        <w:pStyle w:val="FirstParagraph"/>
+      </w:pPr>
+      <w:r>
+        <w:rPr>
+          <w:rFonts w:cs="Times New Roman"/>
+          <w:i/>
+          <w:iCs/>
+        </w:rPr>
+        <w:t xml:space="preserve">That being said, much of the section referring to SCAPE has been shortened and only relevant text has been retained.  This discussion applies </w:t>
+      </w:r>
+      <w:r>
+        <w:rPr>
+          <w:rFonts w:cs="Times New Roman"/>
+          <w:i/>
+          <w:iCs/>
+        </w:rPr>
+        <w:t>more to</w:t>
+      </w:r>
+      <w:r>
+        <w:rPr>
+          <w:rFonts w:cs="Times New Roman"/>
+          <w:i/>
+          <w:iCs/>
+        </w:rPr>
+        <w:t xml:space="preserve"> our forthcoming article and less-so about this paper. </w:t>
+      </w:r>
+      <w:r>
+        <w:rPr>
+          <w:rFonts w:cs="Times New Roman"/>
+        </w:rPr>
+        <w:br/>
+      </w:r>
+      <w:r>
+        <w:rPr>
+          <w:rFonts w:cs="Times New Roman"/>
+        </w:rPr>
+        <w:br/>
+        <w:t xml:space="preserve">6. This manuscript focuses on bioassessment data in particular, but it gives scant attention to the particularly thorny nature of biological data. The authors cite Cao and Hawkins 2011, but they do so in a general discussion of "duplicated effort" and "lack of coordination in the monitoring community." The same paper, in fact, is a good review of the particular difficulties of biological data. This manuscript would benefit from a short discussion of the unique characteristics and problems of biological data that set it apart from other data types, such as nested hierarchy, changing taxonomy, ambiguous taxa, the importance of ancillary information such as ecological and toxicological data, etc. Other papers in this vein are </w:t>
+      </w:r>
+      <w:proofErr w:type="spellStart"/>
+      <w:r>
+        <w:rPr>
+          <w:rFonts w:cs="Times New Roman"/>
+        </w:rPr>
+        <w:t>Cuffney</w:t>
+      </w:r>
+      <w:proofErr w:type="spellEnd"/>
+      <w:r>
+        <w:rPr>
+          <w:rFonts w:cs="Times New Roman"/>
+        </w:rPr>
+        <w:t xml:space="preserve"> et al 2007 (JNABS 26:286), </w:t>
+      </w:r>
+      <w:proofErr w:type="spellStart"/>
+      <w:r>
+        <w:rPr>
+          <w:rFonts w:cs="Times New Roman"/>
+        </w:rPr>
+        <w:t>Lenat</w:t>
+      </w:r>
+      <w:proofErr w:type="spellEnd"/>
+      <w:r>
+        <w:rPr>
+          <w:rFonts w:cs="Times New Roman"/>
+        </w:rPr>
+        <w:t xml:space="preserve"> &amp; </w:t>
+      </w:r>
+      <w:proofErr w:type="spellStart"/>
+      <w:r>
+        <w:rPr>
+          <w:rFonts w:cs="Times New Roman"/>
+        </w:rPr>
+        <w:t>Resh</w:t>
+      </w:r>
+      <w:proofErr w:type="spellEnd"/>
+      <w:r>
+        <w:rPr>
+          <w:rFonts w:cs="Times New Roman"/>
+        </w:rPr>
+        <w:t xml:space="preserve"> 2001 (JNABS 20:287), Chessman et al 2007 (JNABS 26:546) and Stribling 2011 </w:t>
+      </w:r>
+      <w:r>
+        <w:rPr>
+          <w:rFonts w:cs="Times New Roman"/>
+        </w:rPr>
+        <w:lastRenderedPageBreak/>
+        <w:t>(Chapter 4 in the book "Modern Approaches to Quality Control.") </w:t>
+      </w:r>
+      <w:r>
+        <w:rPr>
+          <w:rFonts w:cs="Times New Roman"/>
+        </w:rPr>
+        <w:br/>
+      </w:r>
+      <w:r>
+        <w:rPr>
+          <w:rFonts w:cs="Times New Roman"/>
+          <w:i/>
+          <w:iCs/>
+        </w:rPr>
+        <w:t>The f</w:t>
+      </w:r>
+      <w:r>
+        <w:rPr>
+          <w:rFonts w:cs="Times New Roman"/>
+          <w:i/>
+          <w:iCs/>
+        </w:rPr>
+        <w:t>ollowing was added to the beginning of the section “curating bioassessment data” to provide some context on specific challenges with these data: “</w:t>
+      </w:r>
+      <w:r>
+        <w:rPr>
+          <w:i/>
+          <w:iCs/>
+        </w:rPr>
+        <w:t xml:space="preserve">After project goals are established, the research team identifies requirements and sources of data that need to be synthesized to meet the research needs. Bioassessment data, or more generally, biological data obtained from field sampling have a unique set of challenges that require added vigilance in data stewardship (Cao and Hawkins </w:t>
+      </w:r>
+      <w:hyperlink w:anchor="ref-Cao11">
+        <w:r>
+          <w:rPr>
+            <w:rStyle w:val="Hyperlink"/>
+            <w:i/>
+            <w:iCs/>
+          </w:rPr>
+          <w:t>2011</w:t>
+        </w:r>
+      </w:hyperlink>
+      <w:r>
+        <w:rPr>
+          <w:i/>
+          <w:iCs/>
+        </w:rPr>
+        <w:t>). Taxonomic resolution requires a tradeoff between specificity with added cost (</w:t>
+      </w:r>
+      <w:proofErr w:type="spellStart"/>
+      <w:r>
+        <w:rPr>
+          <w:i/>
+          <w:iCs/>
+        </w:rPr>
+        <w:t>Lenat</w:t>
+      </w:r>
+      <w:proofErr w:type="spellEnd"/>
+      <w:r>
+        <w:rPr>
+          <w:i/>
+          <w:iCs/>
+        </w:rPr>
+        <w:t xml:space="preserve"> and </w:t>
+      </w:r>
+      <w:proofErr w:type="spellStart"/>
+      <w:r>
+        <w:rPr>
+          <w:i/>
+          <w:iCs/>
+        </w:rPr>
+        <w:t>Resh</w:t>
+      </w:r>
+      <w:proofErr w:type="spellEnd"/>
+      <w:r>
+        <w:rPr>
+          <w:i/>
+          <w:iCs/>
+        </w:rPr>
+        <w:t xml:space="preserve"> </w:t>
+      </w:r>
+      <w:hyperlink w:anchor="ref-Lenat01">
+        <w:r>
+          <w:rPr>
+            <w:rStyle w:val="Hyperlink"/>
+            <w:i/>
+            <w:iCs/>
+          </w:rPr>
+          <w:t>2001</w:t>
+        </w:r>
+      </w:hyperlink>
+      <w:r>
+        <w:rPr>
+          <w:i/>
+          <w:iCs/>
+        </w:rPr>
+        <w:t xml:space="preserve">, Chessman et al. </w:t>
+      </w:r>
+      <w:hyperlink w:anchor="ref-Chessman07">
+        <w:r>
+          <w:rPr>
+            <w:rStyle w:val="Hyperlink"/>
+            <w:i/>
+            <w:iCs/>
+          </w:rPr>
+          <w:t>2007</w:t>
+        </w:r>
+      </w:hyperlink>
+      <w:r>
+        <w:rPr>
+          <w:i/>
+          <w:iCs/>
+        </w:rPr>
+        <w:t>) and names change regularly requiring updates to standard taxonomic effort (</w:t>
+      </w:r>
+      <w:hyperlink r:id="rId10">
+        <w:r>
+          <w:rPr>
+            <w:rStyle w:val="Hyperlink"/>
+            <w:i/>
+            <w:iCs/>
+          </w:rPr>
+          <w:t>STE</w:t>
+        </w:r>
+      </w:hyperlink>
+      <w:r>
+        <w:rPr>
+          <w:i/>
+          <w:iCs/>
+        </w:rPr>
+        <w:t>) tables that are critical for many biological indices. Unidentified or ambiguous individuals or taxa must also be explicitly treated in analysis workflows (</w:t>
+      </w:r>
+      <w:proofErr w:type="spellStart"/>
+      <w:r>
+        <w:rPr>
+          <w:i/>
+          <w:iCs/>
+        </w:rPr>
+        <w:t>Cuffney</w:t>
+      </w:r>
+      <w:proofErr w:type="spellEnd"/>
+      <w:r>
+        <w:rPr>
+          <w:i/>
+          <w:iCs/>
+        </w:rPr>
+        <w:t xml:space="preserve"> et al. </w:t>
+      </w:r>
+      <w:hyperlink w:anchor="ref-Cuffney07">
+        <w:r>
+          <w:rPr>
+            <w:rStyle w:val="Hyperlink"/>
+            <w:i/>
+            <w:iCs/>
+          </w:rPr>
+          <w:t>2007</w:t>
+        </w:r>
+      </w:hyperlink>
+      <w:r>
+        <w:rPr>
+          <w:i/>
+          <w:iCs/>
+        </w:rPr>
+        <w:t>), e.g., are they treated as missing values or are they substituted with coarser taxonomic designations? Environmental data that describe physical or chemical conditions are also critical to support development of an assessment index, as well as understanding potential stressors or backgrou</w:t>
+      </w:r>
+      <w:bookmarkStart w:id="1" w:name="_GoBack"/>
+      <w:bookmarkEnd w:id="1"/>
+      <w:r>
+        <w:rPr>
+          <w:i/>
+          <w:iCs/>
+        </w:rPr>
+        <w:t>nd condition that could influence biological condition.</w:t>
+      </w:r>
+      <w:r>
+        <w:rPr>
+          <w:i/>
+          <w:iCs/>
+        </w:rPr>
+        <w:t>”</w:t>
+      </w:r>
+    </w:p>
+    <w:p>
+      <w:pPr>
+        <w:spacing w:after="0"/>
+        <w:rPr>
+          <w:rFonts w:ascii="Times New Roman" w:hAnsi="Times New Roman" w:cs="Times New Roman"/>
+          <w:i/>
+          <w:iCs/>
+          <w:sz w:val="24"/>
+          <w:szCs w:val="24"/>
+        </w:rPr>
+      </w:pPr>
+    </w:p>
+    <w:p>
+      <w:pPr>
+        <w:spacing w:after="0"/>
+        <w:rPr>
+          <w:rFonts w:ascii="Times New Roman" w:hAnsi="Times New Roman" w:cs="Times New Roman"/>
+          <w:b/>
+          <w:sz w:val="24"/>
+          <w:szCs w:val="24"/>
+        </w:rPr>
+      </w:pPr>
+      <w:r>
+        <w:rPr>
+          <w:rFonts w:ascii="Times New Roman" w:hAnsi="Times New Roman" w:cs="Times New Roman"/>
+          <w:b/>
+          <w:sz w:val="24"/>
+          <w:szCs w:val="24"/>
+        </w:rPr>
+        <w:t xml:space="preserve">Reviewer 3 comments: </w:t>
+      </w:r>
+    </w:p>
+    <w:p>
+      <w:pPr>
+        <w:spacing w:after="0"/>
+        <w:rPr>
+          <w:rFonts w:ascii="Times New Roman" w:hAnsi="Times New Roman" w:cs="Times New Roman"/>
+          <w:sz w:val="24"/>
+          <w:szCs w:val="24"/>
+        </w:rPr>
+      </w:pPr>
+      <w:r>
+        <w:rPr>
+          <w:rFonts w:ascii="Times New Roman" w:hAnsi="Times New Roman" w:cs="Times New Roman"/>
+          <w:sz w:val="24"/>
+          <w:szCs w:val="24"/>
+        </w:rPr>
+        <w:br/>
+        <w:t>Summary: In this article the authors outline the ways in which open science principles and technologies can be applied to bioassessment to better link science and management. This is done by summarizing open science core concepts, and new and emerging tools for application by researchers and managers. It is further illustrated by describing recent development of a bioassessment products using an open science approach. </w:t>
+      </w:r>
+      <w:r>
+        <w:rPr>
+          <w:rFonts w:ascii="Times New Roman" w:hAnsi="Times New Roman" w:cs="Times New Roman"/>
+          <w:sz w:val="24"/>
+          <w:szCs w:val="24"/>
+        </w:rPr>
+        <w:br/>
+      </w:r>
+      <w:r>
+        <w:rPr>
+          <w:rFonts w:ascii="Times New Roman" w:hAnsi="Times New Roman" w:cs="Times New Roman"/>
+          <w:sz w:val="24"/>
+          <w:szCs w:val="24"/>
+        </w:rPr>
+        <w:br/>
+        <w:t xml:space="preserve">General Notes: The topic is important, and the article is generally well written. The primary drawbacks were that it seems much longer than is necessary, is repetitive, and does not always make clear how open science approaches will advance bioassessment. It can be "preachy" at times, assuming that end users are very reluctant to adopt these approaches instead of (as I suspect) mainly overburdened and lacking appropriate support. For example, most research projects have 1-2 years of funding; management agencies and their priorities are funded on </w:t>
       </w:r>
       <w:proofErr w:type="gramStart"/>
       <w:r>
@@ -1960,7 +3628,7 @@
           <w:sz w:val="24"/>
           <w:szCs w:val="24"/>
         </w:rPr>
-        <w:t>landscape based</w:t>
+        <w:t>2-4 year</w:t>
       </w:r>
       <w:proofErr w:type="gramEnd"/>
       <w:r>
@@ -1969,160 +3637,7 @@
           <w:sz w:val="24"/>
           <w:szCs w:val="24"/>
         </w:rPr>
-        <w:t xml:space="preserve"> watershed models show relatively poor correlation to macroinvertebrate assemblage quality, whereas instream habitat characteristics, certain water quality chemistry measures, and riparian corridor characteristics have better predictive value. The authors of the SCAPE model undoubtedly understand this as well as the nuances of natural stream classes, metric development, etc. Is it fair to ask, however, whether even the most thoughtfully designed tool can be </w:t>
-      </w:r>
-      <w:proofErr w:type="spellStart"/>
-      <w:r>
-        <w:rPr>
-          <w:rFonts w:ascii="Times New Roman" w:hAnsi="Times New Roman" w:cs="Times New Roman"/>
-          <w:sz w:val="24"/>
-          <w:szCs w:val="24"/>
-        </w:rPr>
-        <w:t>misued</w:t>
-      </w:r>
-      <w:proofErr w:type="spellEnd"/>
-      <w:r>
-        <w:rPr>
-          <w:rFonts w:ascii="Times New Roman" w:hAnsi="Times New Roman" w:cs="Times New Roman"/>
-          <w:sz w:val="24"/>
-          <w:szCs w:val="24"/>
-        </w:rPr>
-        <w:t xml:space="preserve"> by someone who does not understand it? Is it possible that the SCAPE tool could lead the novice/layperson user to conclusions or decisions that are distorted or entirely inappropriate? It is a relevant question.</w:t>
-      </w:r>
-      <w:r>
-        <w:rPr>
-          <w:rFonts w:ascii="Times New Roman" w:hAnsi="Times New Roman" w:cs="Times New Roman"/>
-          <w:sz w:val="24"/>
-          <w:szCs w:val="24"/>
-        </w:rPr>
-        <w:br/>
-      </w:r>
-      <w:r>
-        <w:rPr>
-          <w:rFonts w:ascii="Times New Roman" w:hAnsi="Times New Roman" w:cs="Times New Roman"/>
-          <w:sz w:val="24"/>
-          <w:szCs w:val="24"/>
-        </w:rPr>
-        <w:br/>
-        <w:t xml:space="preserve">6. This manuscript focuses on bioassessment data in particular, but it gives scant attention to the particularly thorny nature of biological data. The authors cite Cao and Hawkins 2011, but they do so in a general discussion of "duplicated effort" and "lack of coordination in the monitoring community." The same paper, in fact, is a good review of the particular difficulties of biological data. This manuscript would benefit from a short discussion of the unique characteristics and problems of biological data that set it apart from other data types, such as nested hierarchy, changing taxonomy, ambiguous taxa, the importance of ancillary information such as ecological and toxicological data, etc. Other papers in this vein are </w:t>
-      </w:r>
-      <w:proofErr w:type="spellStart"/>
-      <w:r>
-        <w:rPr>
-          <w:rFonts w:ascii="Times New Roman" w:hAnsi="Times New Roman" w:cs="Times New Roman"/>
-          <w:sz w:val="24"/>
-          <w:szCs w:val="24"/>
-        </w:rPr>
-        <w:t>Cuffney</w:t>
-      </w:r>
-      <w:proofErr w:type="spellEnd"/>
-      <w:r>
-        <w:rPr>
-          <w:rFonts w:ascii="Times New Roman" w:hAnsi="Times New Roman" w:cs="Times New Roman"/>
-          <w:sz w:val="24"/>
-          <w:szCs w:val="24"/>
-        </w:rPr>
-        <w:t xml:space="preserve"> et al 2007 (JNABS 26:286), </w:t>
-      </w:r>
-      <w:proofErr w:type="spellStart"/>
-      <w:r>
-        <w:rPr>
-          <w:rFonts w:ascii="Times New Roman" w:hAnsi="Times New Roman" w:cs="Times New Roman"/>
-          <w:sz w:val="24"/>
-          <w:szCs w:val="24"/>
-        </w:rPr>
-        <w:t>Lenat</w:t>
-      </w:r>
-      <w:proofErr w:type="spellEnd"/>
-      <w:r>
-        <w:rPr>
-          <w:rFonts w:ascii="Times New Roman" w:hAnsi="Times New Roman" w:cs="Times New Roman"/>
-          <w:sz w:val="24"/>
-          <w:szCs w:val="24"/>
-        </w:rPr>
-        <w:t xml:space="preserve"> &amp; </w:t>
-      </w:r>
-      <w:proofErr w:type="spellStart"/>
-      <w:r>
-        <w:rPr>
-          <w:rFonts w:ascii="Times New Roman" w:hAnsi="Times New Roman" w:cs="Times New Roman"/>
-          <w:sz w:val="24"/>
-          <w:szCs w:val="24"/>
-        </w:rPr>
-        <w:t>Resh</w:t>
-      </w:r>
-      <w:proofErr w:type="spellEnd"/>
-      <w:r>
-        <w:rPr>
-          <w:rFonts w:ascii="Times New Roman" w:hAnsi="Times New Roman" w:cs="Times New Roman"/>
-          <w:sz w:val="24"/>
-          <w:szCs w:val="24"/>
-        </w:rPr>
-        <w:t xml:space="preserve"> 2001 (JNABS 20:287), Chessman et al 2007 (JNABS 26:546) and Stribling 2011 (Chapter 4 in the book "Modern Approaches to Quality Control.") </w:t>
-      </w:r>
-      <w:r>
-        <w:rPr>
-          <w:rFonts w:ascii="Times New Roman" w:hAnsi="Times New Roman" w:cs="Times New Roman"/>
-          <w:sz w:val="24"/>
-          <w:szCs w:val="24"/>
-        </w:rPr>
-        <w:br/>
-      </w:r>
-    </w:p>
-    <w:p>
-      <w:pPr>
-        <w:spacing w:after="0"/>
-        <w:rPr>
-          <w:rFonts w:ascii="Times New Roman" w:hAnsi="Times New Roman" w:cs="Times New Roman"/>
-          <w:b/>
-          <w:sz w:val="24"/>
-          <w:szCs w:val="24"/>
-        </w:rPr>
-      </w:pPr>
-      <w:r>
-        <w:rPr>
-          <w:rFonts w:ascii="Times New Roman" w:hAnsi="Times New Roman" w:cs="Times New Roman"/>
-          <w:b/>
-          <w:sz w:val="24"/>
-          <w:szCs w:val="24"/>
-        </w:rPr>
-        <w:t xml:space="preserve">Reviewer 3 comments: </w:t>
-      </w:r>
-    </w:p>
-    <w:p>
-      <w:pPr>
-        <w:spacing w:after="0"/>
-        <w:rPr>
-          <w:rFonts w:ascii="Times New Roman" w:hAnsi="Times New Roman" w:cs="Times New Roman"/>
-          <w:sz w:val="24"/>
-          <w:szCs w:val="24"/>
-        </w:rPr>
-      </w:pPr>
-      <w:r>
-        <w:rPr>
-          <w:rFonts w:ascii="Times New Roman" w:hAnsi="Times New Roman" w:cs="Times New Roman"/>
-          <w:sz w:val="24"/>
-          <w:szCs w:val="24"/>
-        </w:rPr>
-        <w:br/>
-        <w:t>Summary: In this article the authors outline the ways in which open science principles and technologies can be applied to bioassessment to better link science and management. This is done by summarizing open science core concepts, and new and emerging tools for application by researchers and managers. It is further illustrated by describing recent development of a bioassessment products using an open science approach. </w:t>
-      </w:r>
-      <w:r>
-        <w:rPr>
-          <w:rFonts w:ascii="Times New Roman" w:hAnsi="Times New Roman" w:cs="Times New Roman"/>
-          <w:sz w:val="24"/>
-          <w:szCs w:val="24"/>
-        </w:rPr>
-        <w:br/>
-      </w:r>
-      <w:r>
-        <w:rPr>
-          <w:rFonts w:ascii="Times New Roman" w:hAnsi="Times New Roman" w:cs="Times New Roman"/>
-          <w:sz w:val="24"/>
-          <w:szCs w:val="24"/>
-        </w:rPr>
-        <w:br/>
-        <w:t xml:space="preserve">General Notes: The topic is important, and the article is generally well written. The primary drawbacks were that it seems much longer than is necessary, is repetitive, and does not always make clear how open science approaches will advance bioassessment. It can be "preachy" at times, assuming that end users are very reluctant to adopt these approaches instead of (as I suspect) mainly overburdened and lacking appropriate support. For example, most research projects have 1-2 years of funding; management agencies and their priorities are funded on </w:t>
+        <w:t xml:space="preserve"> legislative cycles. In this context, producing a grey literature or peer-reviewed article may be the only/most viable option for communication. In this same vein, who is the target audience(s) - is this article intended to convince funding sponsors and/or legislators holding the purse strings? State bioassessment program mangers? Academic researchers? In my experience, the hurdles may differ among groups. For example, academic researchers may be in a better position to adopt new </w:t>
       </w:r>
       <w:proofErr w:type="gramStart"/>
       <w:r>
@@ -2131,7 +3646,7 @@
           <w:sz w:val="24"/>
           <w:szCs w:val="24"/>
         </w:rPr>
-        <w:t>2-4 year</w:t>
+        <w:t>tools, but</w:t>
       </w:r>
       <w:proofErr w:type="gramEnd"/>
       <w:r>
@@ -2140,7 +3655,42 @@
           <w:sz w:val="24"/>
           <w:szCs w:val="24"/>
         </w:rPr>
-        <w:t xml:space="preserve"> legislative cycles. In this context, producing a grey literature or peer-reviewed article may be the only/most viable option for communication. In this same vein, who is the target audience(s) - is this article intended to convince funding sponsors and/or legislators holding the purse strings? State bioassessment program mangers? Academic researchers? In my experience, the hurdles may differ among groups. For example, academic researchers may be in a better </w:t>
+        <w:t xml:space="preserve"> have less access to manager/stakeholder input or ability to sustain an interactive website over time. Conversely, state agencies may be in a position to sustain a website over time (maybe!</w:t>
+      </w:r>
+      <w:proofErr w:type="gramStart"/>
+      <w:r>
+        <w:rPr>
+          <w:rFonts w:ascii="Times New Roman" w:hAnsi="Times New Roman" w:cs="Times New Roman"/>
+          <w:sz w:val="24"/>
+          <w:szCs w:val="24"/>
+        </w:rPr>
+        <w:t>), but</w:t>
+      </w:r>
+      <w:proofErr w:type="gramEnd"/>
+      <w:r>
+        <w:rPr>
+          <w:rFonts w:ascii="Times New Roman" w:hAnsi="Times New Roman" w:cs="Times New Roman"/>
+          <w:sz w:val="24"/>
+          <w:szCs w:val="24"/>
+        </w:rPr>
+        <w:t xml:space="preserve"> have less bandwidth to explore and learn new tools given their management mandates. Collaborations may be an important and critical way to overcome these kinds of institutional limitations for open science.</w:t>
+      </w:r>
+      <w:r>
+        <w:rPr>
+          <w:rFonts w:ascii="Times New Roman" w:hAnsi="Times New Roman" w:cs="Times New Roman"/>
+          <w:sz w:val="24"/>
+          <w:szCs w:val="24"/>
+        </w:rPr>
+        <w:br/>
+      </w:r>
+      <w:r>
+        <w:rPr>
+          <w:rFonts w:ascii="Times New Roman" w:hAnsi="Times New Roman" w:cs="Times New Roman"/>
+          <w:sz w:val="24"/>
+          <w:szCs w:val="24"/>
+        </w:rPr>
+        <w:br/>
+        <w:t xml:space="preserve">The article would be stronger if it were shorter and focused less on convincing the reader, and more on encouraging/hand-holding by 1) demonstrating the benefits 2) frankly acknowledging challenges, and 3) presenting open science as a series of "components" that facilitate a more </w:t>
       </w:r>
       <w:r>
         <w:rPr>
@@ -2149,7 +3699,41 @@
           <w:szCs w:val="24"/>
         </w:rPr>
         <w:lastRenderedPageBreak/>
-        <w:t xml:space="preserve">position to adopt new </w:t>
+        <w:t>transparent, repeatable, and iterative/engaging process (vs. assessment itself being "open" or "closed').</w:t>
+      </w:r>
+      <w:r>
+        <w:rPr>
+          <w:rFonts w:ascii="Times New Roman" w:hAnsi="Times New Roman" w:cs="Times New Roman"/>
+          <w:sz w:val="24"/>
+          <w:szCs w:val="24"/>
+        </w:rPr>
+        <w:br/>
+      </w:r>
+      <w:r>
+        <w:rPr>
+          <w:rFonts w:ascii="Times New Roman" w:hAnsi="Times New Roman" w:cs="Times New Roman"/>
+          <w:sz w:val="24"/>
+          <w:szCs w:val="24"/>
+        </w:rPr>
+        <w:br/>
+        <w:t>The specific comments below all stem from the general notes.</w:t>
+      </w:r>
+      <w:r>
+        <w:rPr>
+          <w:rFonts w:ascii="Times New Roman" w:hAnsi="Times New Roman" w:cs="Times New Roman"/>
+          <w:sz w:val="24"/>
+          <w:szCs w:val="24"/>
+        </w:rPr>
+        <w:br/>
+      </w:r>
+      <w:r>
+        <w:rPr>
+          <w:rFonts w:ascii="Times New Roman" w:hAnsi="Times New Roman" w:cs="Times New Roman"/>
+          <w:sz w:val="24"/>
+          <w:szCs w:val="24"/>
+        </w:rPr>
+        <w:br/>
+        <w:t xml:space="preserve">Introduction: Is too long. It has good </w:t>
       </w:r>
       <w:proofErr w:type="gramStart"/>
       <w:r>
@@ -2158,7 +3742,7 @@
           <w:sz w:val="24"/>
           <w:szCs w:val="24"/>
         </w:rPr>
-        <w:t>tools, but</w:t>
+        <w:t>information, but</w:t>
       </w:r>
       <w:proofErr w:type="gramEnd"/>
       <w:r>
@@ -2167,7 +3751,7 @@
           <w:sz w:val="24"/>
           <w:szCs w:val="24"/>
         </w:rPr>
-        <w:t xml:space="preserve"> have less access to manager/stakeholder input or ability to sustain an interactive website over time. Conversely, state agencies may be in a position to sustain a website over time (maybe!</w:t>
+        <w:t xml:space="preserve"> makes the point in multiple ways that bioassessment is uniquely embedded in legislation/management action and could benefit from adoption of open science. For example, the exact words "hundreds of assessment methods" appear in the 1st and 3rd paragraphs, and similar points appear throughout. The challenges presented are accurate, but I have a hard time seeing how adopting open science will necessarily meet all of them. For example, abundance of methods and lack of guidance (Lines 90-93) is a </w:t>
       </w:r>
       <w:proofErr w:type="gramStart"/>
       <w:r>
@@ -2176,7 +3760,7 @@
           <w:sz w:val="24"/>
           <w:szCs w:val="24"/>
         </w:rPr>
-        <w:t>), but</w:t>
+        <w:t>problem, but</w:t>
       </w:r>
       <w:proofErr w:type="gramEnd"/>
       <w:r>
@@ -2185,58 +3769,135 @@
           <w:sz w:val="24"/>
           <w:szCs w:val="24"/>
         </w:rPr>
-        <w:t xml:space="preserve"> have less bandwidth to explore and learn new tools given their management mandates. Collaborations may be an important and critical way to overcome these kinds of institutional limitations for open science.</w:t>
-      </w:r>
-      <w:r>
-        <w:rPr>
-          <w:rFonts w:ascii="Times New Roman" w:hAnsi="Times New Roman" w:cs="Times New Roman"/>
-          <w:sz w:val="24"/>
-          <w:szCs w:val="24"/>
-        </w:rPr>
-        <w:br/>
-      </w:r>
-      <w:r>
-        <w:rPr>
-          <w:rFonts w:ascii="Times New Roman" w:hAnsi="Times New Roman" w:cs="Times New Roman"/>
-          <w:sz w:val="24"/>
-          <w:szCs w:val="24"/>
-        </w:rPr>
-        <w:br/>
-        <w:t>The article would be stronger if it were shorter and focused less on convincing the reader, and more on encouraging/hand-holding by 1) demonstrating the benefits 2) frankly acknowledging challenges, and 3) presenting open science as a series of "components" that facilitate a more transparent, repeatable, and iterative/engaging process (vs. assessment itself being "open" or "closed').</w:t>
-      </w:r>
-      <w:r>
-        <w:rPr>
-          <w:rFonts w:ascii="Times New Roman" w:hAnsi="Times New Roman" w:cs="Times New Roman"/>
-          <w:sz w:val="24"/>
-          <w:szCs w:val="24"/>
-        </w:rPr>
-        <w:br/>
-      </w:r>
-      <w:r>
-        <w:rPr>
-          <w:rFonts w:ascii="Times New Roman" w:hAnsi="Times New Roman" w:cs="Times New Roman"/>
-          <w:sz w:val="24"/>
-          <w:szCs w:val="24"/>
-        </w:rPr>
-        <w:br/>
-        <w:t>The specific comments below all stem from the general notes.</w:t>
-      </w:r>
-      <w:r>
-        <w:rPr>
-          <w:rFonts w:ascii="Times New Roman" w:hAnsi="Times New Roman" w:cs="Times New Roman"/>
-          <w:sz w:val="24"/>
-          <w:szCs w:val="24"/>
-        </w:rPr>
-        <w:br/>
-      </w:r>
-      <w:r>
-        <w:rPr>
-          <w:rFonts w:ascii="Times New Roman" w:hAnsi="Times New Roman" w:cs="Times New Roman"/>
-          <w:sz w:val="24"/>
-          <w:szCs w:val="24"/>
-        </w:rPr>
-        <w:br/>
-        <w:t xml:space="preserve">Introduction: Is too long. It has good </w:t>
+        <w:t xml:space="preserve"> having these same methods available more openly wouldn't necessarily provide guidance on which ones are most appropriate. Also, the way that challenges are interspersed with how open science provides solutions are muddled and difficult to follow. For example, "Biological indices are typically used to develop post-hoc diagnoses to trigger remediation or restoration actions, or to serve as early warning indicators of environmental change" (Lines 63-64) - but then "discoverability" (Line 67) is presented as the solution to this challenge. </w:t>
+      </w:r>
+      <w:r>
+        <w:rPr>
+          <w:rFonts w:ascii="Times New Roman" w:hAnsi="Times New Roman" w:cs="Times New Roman"/>
+          <w:sz w:val="24"/>
+          <w:szCs w:val="24"/>
+        </w:rPr>
+        <w:br/>
+      </w:r>
+      <w:r>
+        <w:rPr>
+          <w:rFonts w:ascii="Times New Roman" w:hAnsi="Times New Roman" w:cs="Times New Roman"/>
+          <w:sz w:val="24"/>
+          <w:szCs w:val="24"/>
+        </w:rPr>
+        <w:br/>
+        <w:t>I think a better approach is to briefly summarize the benefits of open science (either in bioassessment or other fields) and present it as one way to help address the science-management gap that is currently identified in bioassessment, without trying to map out how it will exactly address very specific challenges. </w:t>
+      </w:r>
+      <w:r>
+        <w:rPr>
+          <w:rFonts w:ascii="Times New Roman" w:hAnsi="Times New Roman" w:cs="Times New Roman"/>
+          <w:sz w:val="24"/>
+          <w:szCs w:val="24"/>
+        </w:rPr>
+        <w:br/>
+      </w:r>
+      <w:r>
+        <w:rPr>
+          <w:rFonts w:ascii="Times New Roman" w:hAnsi="Times New Roman" w:cs="Times New Roman"/>
+          <w:sz w:val="24"/>
+          <w:szCs w:val="24"/>
+        </w:rPr>
+        <w:br/>
+        <w:t>Line 56-58: What is "imbalance" here? Seems to need a citation too</w:t>
+      </w:r>
+      <w:r>
+        <w:rPr>
+          <w:rFonts w:ascii="Times New Roman" w:hAnsi="Times New Roman" w:cs="Times New Roman"/>
+          <w:sz w:val="24"/>
+          <w:szCs w:val="24"/>
+        </w:rPr>
+        <w:br/>
+      </w:r>
+      <w:r>
+        <w:rPr>
+          <w:rFonts w:ascii="Times New Roman" w:hAnsi="Times New Roman" w:cs="Times New Roman"/>
+          <w:sz w:val="24"/>
+          <w:szCs w:val="24"/>
+        </w:rPr>
+        <w:br/>
+        <w:t>Lines 108-123: Repeats much of the abstract. Recommend writing this as objectives, and - more importantly - identifying your audience(s) and what they should get from reading the article.</w:t>
+      </w:r>
+      <w:r>
+        <w:rPr>
+          <w:rFonts w:ascii="Times New Roman" w:hAnsi="Times New Roman" w:cs="Times New Roman"/>
+          <w:sz w:val="24"/>
+          <w:szCs w:val="24"/>
+        </w:rPr>
+        <w:br/>
+      </w:r>
+      <w:r>
+        <w:rPr>
+          <w:rFonts w:ascii="Times New Roman" w:hAnsi="Times New Roman" w:cs="Times New Roman"/>
+          <w:sz w:val="24"/>
+          <w:szCs w:val="24"/>
+        </w:rPr>
+        <w:br/>
+        <w:t>Lines 97-103. I wouldn't call out that bioassessment has or has not embraced open science compared to other disciplines; it's very subjective - and constraints of time, funding, and expertise are the likely culprits. Sustaining management attention can be a big hurdle too for agencies. However, there is a case that bioassessment could benefit somewhat uniquely from these tools, due to the nature of being embedded in legislative mandate/public interest (requiring transparency), being a relatively new mandate/concept (requiring ongoing development), and the need for each state to conduct and report on monitoring (requiring replicability). </w:t>
+      </w:r>
+      <w:r>
+        <w:rPr>
+          <w:rFonts w:ascii="Times New Roman" w:hAnsi="Times New Roman" w:cs="Times New Roman"/>
+          <w:sz w:val="24"/>
+          <w:szCs w:val="24"/>
+        </w:rPr>
+        <w:br/>
+      </w:r>
+      <w:r>
+        <w:rPr>
+          <w:rFonts w:ascii="Times New Roman" w:hAnsi="Times New Roman" w:cs="Times New Roman"/>
+          <w:sz w:val="24"/>
+          <w:szCs w:val="24"/>
+        </w:rPr>
+        <w:br/>
+        <w:t>Lines 125-153. I don't think it's necessary to elaborate on the distinction between "conventional" and "open-science" approaches - managers and researchers are pretty aware of the limitations of current approaches; besides it's already covered in the Introduction. Defining what you mean by open science here should be sufficient, without calling out everything that's wrong with non-open science.</w:t>
+      </w:r>
+      <w:r>
+        <w:rPr>
+          <w:rFonts w:ascii="Times New Roman" w:hAnsi="Times New Roman" w:cs="Times New Roman"/>
+          <w:sz w:val="24"/>
+          <w:szCs w:val="24"/>
+        </w:rPr>
+        <w:br/>
+      </w:r>
+      <w:r>
+        <w:rPr>
+          <w:rFonts w:ascii="Times New Roman" w:hAnsi="Times New Roman" w:cs="Times New Roman"/>
+          <w:sz w:val="24"/>
+          <w:szCs w:val="24"/>
+        </w:rPr>
+        <w:br/>
+        <w:t xml:space="preserve">Line 154-201: Why is open data not part of the open science principles section? This section also </w:t>
+      </w:r>
+      <w:r>
+        <w:rPr>
+          <w:rFonts w:ascii="Times New Roman" w:hAnsi="Times New Roman" w:cs="Times New Roman"/>
+          <w:sz w:val="24"/>
+          <w:szCs w:val="24"/>
+        </w:rPr>
+        <w:lastRenderedPageBreak/>
+        <w:t>seems very long to make a point that is widely accepted (although one that can be difficult to implement and - more importantly - sustain)</w:t>
+      </w:r>
+      <w:r>
+        <w:rPr>
+          <w:rFonts w:ascii="Times New Roman" w:hAnsi="Times New Roman" w:cs="Times New Roman"/>
+          <w:sz w:val="24"/>
+          <w:szCs w:val="24"/>
+        </w:rPr>
+        <w:br/>
+      </w:r>
+      <w:r>
+        <w:rPr>
+          <w:rFonts w:ascii="Times New Roman" w:hAnsi="Times New Roman" w:cs="Times New Roman"/>
+          <w:sz w:val="24"/>
+          <w:szCs w:val="24"/>
+        </w:rPr>
+        <w:br/>
+        <w:t xml:space="preserve">Sections "Applying open science principles to bioassessment" and "Conventional bioassessment" are making the same points, but from an inverted perspective. Example: Lines 255-256 is about accessible data and lines 272-273 are about inaccessible data. Also, lines 261-263 state: "A typical workflow for developing a bioassessment product is not entirely dissimilar from a conventional scientific process" - exactly. </w:t>
       </w:r>
       <w:proofErr w:type="gramStart"/>
       <w:r>
@@ -2245,7 +3906,7 @@
           <w:sz w:val="24"/>
           <w:szCs w:val="24"/>
         </w:rPr>
-        <w:t>information, but</w:t>
+        <w:t>So</w:t>
       </w:r>
       <w:proofErr w:type="gramEnd"/>
       <w:r>
@@ -2254,170 +3915,6 @@
           <w:sz w:val="24"/>
           <w:szCs w:val="24"/>
         </w:rPr>
-        <w:t xml:space="preserve"> makes the point in multiple ways that bioassessment is uniquely embedded in legislation/management action and could benefit from adoption of open science. For example, the exact words "hundreds of assessment methods" appear in the 1st and 3rd paragraphs, and similar points appear throughout. The challenges presented are accurate, but I have a hard time seeing how adopting open science will necessarily meet all of them. For example, abundance of methods and lack of guidance (Lines 90-93) is a </w:t>
-      </w:r>
-      <w:proofErr w:type="gramStart"/>
-      <w:r>
-        <w:rPr>
-          <w:rFonts w:ascii="Times New Roman" w:hAnsi="Times New Roman" w:cs="Times New Roman"/>
-          <w:sz w:val="24"/>
-          <w:szCs w:val="24"/>
-        </w:rPr>
-        <w:t>problem, but</w:t>
-      </w:r>
-      <w:proofErr w:type="gramEnd"/>
-      <w:r>
-        <w:rPr>
-          <w:rFonts w:ascii="Times New Roman" w:hAnsi="Times New Roman" w:cs="Times New Roman"/>
-          <w:sz w:val="24"/>
-          <w:szCs w:val="24"/>
-        </w:rPr>
-        <w:t xml:space="preserve"> having these same methods available more openly wouldn't necessarily provide guidance on which ones are most appropriate. Also, the way that challenges are interspersed with how open science provides solutions are muddled and difficult to follow. For example, "Biological indices are typically used to develop post-hoc diagnoses to trigger remediation or restoration actions, or to serve as early warning indicators of environmental change" (Lines 63-64) - but then "discoverability" (Line 67) is presented as the solution to this challenge. </w:t>
-      </w:r>
-      <w:r>
-        <w:rPr>
-          <w:rFonts w:ascii="Times New Roman" w:hAnsi="Times New Roman" w:cs="Times New Roman"/>
-          <w:sz w:val="24"/>
-          <w:szCs w:val="24"/>
-        </w:rPr>
-        <w:br/>
-      </w:r>
-      <w:r>
-        <w:rPr>
-          <w:rFonts w:ascii="Times New Roman" w:hAnsi="Times New Roman" w:cs="Times New Roman"/>
-          <w:sz w:val="24"/>
-          <w:szCs w:val="24"/>
-        </w:rPr>
-        <w:br/>
-        <w:t>I think a better approach is to briefly summarize the benefits of open science (either in bioassessment or other fields) and present it as one way to help address the science-management gap that is currently identified in bioassessment, without trying to map out how it will exactly address very specific challenges. </w:t>
-      </w:r>
-      <w:r>
-        <w:rPr>
-          <w:rFonts w:ascii="Times New Roman" w:hAnsi="Times New Roman" w:cs="Times New Roman"/>
-          <w:sz w:val="24"/>
-          <w:szCs w:val="24"/>
-        </w:rPr>
-        <w:br/>
-      </w:r>
-      <w:r>
-        <w:rPr>
-          <w:rFonts w:ascii="Times New Roman" w:hAnsi="Times New Roman" w:cs="Times New Roman"/>
-          <w:sz w:val="24"/>
-          <w:szCs w:val="24"/>
-        </w:rPr>
-        <w:br/>
-        <w:t>Line 56-58: What is "imbalance" here? Seems to need a citation too</w:t>
-      </w:r>
-      <w:r>
-        <w:rPr>
-          <w:rFonts w:ascii="Times New Roman" w:hAnsi="Times New Roman" w:cs="Times New Roman"/>
-          <w:sz w:val="24"/>
-          <w:szCs w:val="24"/>
-        </w:rPr>
-        <w:br/>
-      </w:r>
-      <w:r>
-        <w:rPr>
-          <w:rFonts w:ascii="Times New Roman" w:hAnsi="Times New Roman" w:cs="Times New Roman"/>
-          <w:sz w:val="24"/>
-          <w:szCs w:val="24"/>
-        </w:rPr>
-        <w:br/>
-        <w:t>Lines 108-123: Repeats much of the abstract. Recommend writing this as objectives, and - more importantly - identifying your audience(s) and what they should get from reading the article.</w:t>
-      </w:r>
-      <w:r>
-        <w:rPr>
-          <w:rFonts w:ascii="Times New Roman" w:hAnsi="Times New Roman" w:cs="Times New Roman"/>
-          <w:sz w:val="24"/>
-          <w:szCs w:val="24"/>
-        </w:rPr>
-        <w:br/>
-      </w:r>
-      <w:r>
-        <w:rPr>
-          <w:rFonts w:ascii="Times New Roman" w:hAnsi="Times New Roman" w:cs="Times New Roman"/>
-          <w:sz w:val="24"/>
-          <w:szCs w:val="24"/>
-        </w:rPr>
-        <w:br/>
-        <w:t xml:space="preserve">Lines 97-103. I wouldn't call out that bioassessment has or has not embraced open science compared to other disciplines; it's very subjective - and constraints of time, funding, and expertise are the likely culprits. Sustaining management attention can be a big hurdle too for agencies. However, there is a case that bioassessment could benefit somewhat uniquely from these tools, due to the nature of being embedded in legislative mandate/public interest (requiring transparency), being a relatively new mandate/concept (requiring ongoing development), and the </w:t>
-      </w:r>
-      <w:r>
-        <w:rPr>
-          <w:rFonts w:ascii="Times New Roman" w:hAnsi="Times New Roman" w:cs="Times New Roman"/>
-          <w:sz w:val="24"/>
-          <w:szCs w:val="24"/>
-        </w:rPr>
-        <w:lastRenderedPageBreak/>
-        <w:t>need for each state to conduct and report on monitoring (requiring replicability). </w:t>
-      </w:r>
-      <w:r>
-        <w:rPr>
-          <w:rFonts w:ascii="Times New Roman" w:hAnsi="Times New Roman" w:cs="Times New Roman"/>
-          <w:sz w:val="24"/>
-          <w:szCs w:val="24"/>
-        </w:rPr>
-        <w:br/>
-      </w:r>
-      <w:r>
-        <w:rPr>
-          <w:rFonts w:ascii="Times New Roman" w:hAnsi="Times New Roman" w:cs="Times New Roman"/>
-          <w:sz w:val="24"/>
-          <w:szCs w:val="24"/>
-        </w:rPr>
-        <w:br/>
-        <w:t>Lines 125-153. I don't think it's necessary to elaborate on the distinction between "conventional" and "open-science" approaches - managers and researchers are pretty aware of the limitations of current approaches; besides it's already covered in the Introduction. Defining what you mean by open science here should be sufficient, without calling out everything that's wrong with non-open science.</w:t>
-      </w:r>
-      <w:r>
-        <w:rPr>
-          <w:rFonts w:ascii="Times New Roman" w:hAnsi="Times New Roman" w:cs="Times New Roman"/>
-          <w:sz w:val="24"/>
-          <w:szCs w:val="24"/>
-        </w:rPr>
-        <w:br/>
-      </w:r>
-      <w:r>
-        <w:rPr>
-          <w:rFonts w:ascii="Times New Roman" w:hAnsi="Times New Roman" w:cs="Times New Roman"/>
-          <w:sz w:val="24"/>
-          <w:szCs w:val="24"/>
-        </w:rPr>
-        <w:br/>
-        <w:t>Line 154-201: Why is open data not part of the open science principles section? This section also seems very long to make a point that is widely accepted (although one that can be difficult to implement and - more importantly - sustain)</w:t>
-      </w:r>
-      <w:r>
-        <w:rPr>
-          <w:rFonts w:ascii="Times New Roman" w:hAnsi="Times New Roman" w:cs="Times New Roman"/>
-          <w:sz w:val="24"/>
-          <w:szCs w:val="24"/>
-        </w:rPr>
-        <w:br/>
-      </w:r>
-      <w:r>
-        <w:rPr>
-          <w:rFonts w:ascii="Times New Roman" w:hAnsi="Times New Roman" w:cs="Times New Roman"/>
-          <w:sz w:val="24"/>
-          <w:szCs w:val="24"/>
-        </w:rPr>
-        <w:br/>
-        <w:t xml:space="preserve">Sections "Applying open science principles to bioassessment" and "Conventional bioassessment" are making the same points, but from an inverted perspective. Example: Lines 255-256 is about accessible data and lines 272-273 are about inaccessible data. Also, lines 261-263 state: "A typical workflow for developing a bioassessment product is not entirely dissimilar from a conventional scientific process" - exactly. </w:t>
-      </w:r>
-      <w:proofErr w:type="gramStart"/>
-      <w:r>
-        <w:rPr>
-          <w:rFonts w:ascii="Times New Roman" w:hAnsi="Times New Roman" w:cs="Times New Roman"/>
-          <w:sz w:val="24"/>
-          <w:szCs w:val="24"/>
-        </w:rPr>
-        <w:t>So</w:t>
-      </w:r>
-      <w:proofErr w:type="gramEnd"/>
-      <w:r>
-        <w:rPr>
-          <w:rFonts w:ascii="Times New Roman" w:hAnsi="Times New Roman" w:cs="Times New Roman"/>
-          <w:sz w:val="24"/>
-          <w:szCs w:val="24"/>
-        </w:rPr>
         <w:t xml:space="preserve"> it's not necessary to elaborate on the standard process, it's the one everyone knows. These two sections also repeat the same challenges raised elsewhere. </w:t>
       </w:r>
       <w:r>
@@ -2517,7 +4014,7 @@
         </w:rPr>
         <w:t xml:space="preserve">description. “…from conception to completion (e.g., for environmental flows, </w:t>
       </w:r>
-      <w:hyperlink r:id="rId4" w:history="1">
+      <w:hyperlink r:id="rId11" w:history="1">
         <w:r>
           <w:rPr>
             <w:rStyle w:val="Hyperlink"/>
@@ -2598,44 +4095,44 @@
           <w:sz w:val="24"/>
           <w:szCs w:val="24"/>
         </w:rPr>
+        <w:br/>
+        <w:t>Lines 364-492: This section is too long, and walking readers through Table 2. If needed, expand Table 2 with some additional details or columns (e.g., example applications, which bioassessment steps it will help with) and dramatically cut down the text.</w:t>
+      </w:r>
+      <w:r>
+        <w:rPr>
+          <w:rFonts w:ascii="Times New Roman" w:hAnsi="Times New Roman" w:cs="Times New Roman"/>
+          <w:sz w:val="24"/>
+          <w:szCs w:val="24"/>
+        </w:rPr>
+        <w:br/>
+      </w:r>
+      <w:r>
+        <w:rPr>
+          <w:rFonts w:ascii="Times New Roman" w:hAnsi="Times New Roman" w:cs="Times New Roman"/>
+          <w:sz w:val="24"/>
+          <w:szCs w:val="24"/>
+        </w:rPr>
+        <w:br/>
+        <w:t>Lines 459-468. Suggesting readers can start developing R packages for bioassessment is an off-putting stretch/tangent - if they are able to develop R packages, then they are already experienced in using these tools.</w:t>
+      </w:r>
+    </w:p>
+    <w:p>
+      <w:pPr>
+        <w:spacing w:after="0"/>
+        <w:rPr>
+          <w:rFonts w:ascii="Times New Roman" w:hAnsi="Times New Roman" w:cs="Times New Roman"/>
+          <w:sz w:val="24"/>
+          <w:szCs w:val="24"/>
+        </w:rPr>
+      </w:pPr>
+      <w:r>
+        <w:rPr>
+          <w:rFonts w:ascii="Times New Roman" w:hAnsi="Times New Roman" w:cs="Times New Roman"/>
+          <w:sz w:val="24"/>
+          <w:szCs w:val="24"/>
+        </w:rPr>
         <w:lastRenderedPageBreak/>
         <w:br/>
-        <w:t>Lines 364-492: This section is too long, and walking readers through Table 2. If needed, expand Table 2 with some additional details or columns (e.g., example applications, which bioassessment steps it will help with) and dramatically cut down the text.</w:t>
-      </w:r>
-      <w:r>
-        <w:rPr>
-          <w:rFonts w:ascii="Times New Roman" w:hAnsi="Times New Roman" w:cs="Times New Roman"/>
-          <w:sz w:val="24"/>
-          <w:szCs w:val="24"/>
-        </w:rPr>
-        <w:br/>
-      </w:r>
-      <w:r>
-        <w:rPr>
-          <w:rFonts w:ascii="Times New Roman" w:hAnsi="Times New Roman" w:cs="Times New Roman"/>
-          <w:sz w:val="24"/>
-          <w:szCs w:val="24"/>
-        </w:rPr>
-        <w:br/>
-        <w:t>Lines 459-468. Suggesting readers can start developing R packages for bioassessment is an off-putting stretch/tangent - if they are able to develop R packages, then they are already experienced in using these tools.</w:t>
-      </w:r>
-    </w:p>
-    <w:p>
-      <w:pPr>
-        <w:spacing w:after="0"/>
-        <w:rPr>
-          <w:rFonts w:ascii="Times New Roman" w:hAnsi="Times New Roman" w:cs="Times New Roman"/>
-          <w:sz w:val="24"/>
-          <w:szCs w:val="24"/>
-        </w:rPr>
-      </w:pPr>
-      <w:r>
-        <w:rPr>
-          <w:rFonts w:ascii="Times New Roman" w:hAnsi="Times New Roman" w:cs="Times New Roman"/>
-          <w:sz w:val="24"/>
-          <w:szCs w:val="24"/>
-        </w:rPr>
-        <w:br/>
         <w:t>Line 493: Suggest subtitle "Open Science in Practice: The SCAPE Project". In this section, be sure to refine and present information that is relevant to open science and/or is not redundant with previous sections. For example, lines 526-537 rehash challenges and the science-management disconnect. Similarly, struggling to see how lines 538-552 relate to open science. </w:t>
       </w:r>
     </w:p>
@@ -2644,6 +4141,53 @@
         <w:spacing w:after="0"/>
         <w:rPr>
           <w:rFonts w:ascii="Times New Roman" w:hAnsi="Times New Roman" w:cs="Times New Roman"/>
+          <w:sz w:val="24"/>
+          <w:szCs w:val="24"/>
+        </w:rPr>
+      </w:pPr>
+      <w:r>
+        <w:rPr>
+          <w:rFonts w:ascii="Times New Roman" w:hAnsi="Times New Roman" w:cs="Times New Roman"/>
+          <w:i/>
+          <w:iCs/>
+          <w:sz w:val="24"/>
+          <w:szCs w:val="24"/>
+        </w:rPr>
+        <w:t xml:space="preserve">Subtitle was changed as suggested.  Much of this section was also reduced following recommendations herein and from the AE to reduce redundancy.  </w:t>
+      </w:r>
+      <w:r>
+        <w:rPr>
+          <w:rFonts w:ascii="Times New Roman" w:hAnsi="Times New Roman" w:cs="Times New Roman"/>
+          <w:i/>
+          <w:iCs/>
+          <w:sz w:val="24"/>
+          <w:szCs w:val="24"/>
+        </w:rPr>
+        <w:t xml:space="preserve">In total, the content was reduced from ten paragraphs down to four.  </w:t>
+      </w:r>
+      <w:r>
+        <w:rPr>
+          <w:rFonts w:ascii="Times New Roman" w:hAnsi="Times New Roman" w:cs="Times New Roman"/>
+          <w:sz w:val="24"/>
+          <w:szCs w:val="24"/>
+        </w:rPr>
+        <w:br/>
+      </w:r>
+      <w:r>
+        <w:rPr>
+          <w:rFonts w:ascii="Times New Roman" w:hAnsi="Times New Roman" w:cs="Times New Roman"/>
+          <w:sz w:val="24"/>
+          <w:szCs w:val="24"/>
+        </w:rPr>
+        <w:br/>
+        <w:t>Lines 588-631: I refer to this later (Figure 4), but this section is essentially a repackaging of Table 2 and Figure 3. Recommend cutting this and/or finding ways to integrate anything really essential or new into other sections.</w:t>
+      </w:r>
+    </w:p>
+    <w:p>
+      <w:pPr>
+        <w:spacing w:after="0"/>
+        <w:rPr>
+          <w:rFonts w:ascii="Times New Roman" w:hAnsi="Times New Roman" w:cs="Times New Roman"/>
           <w:b/>
           <w:sz w:val="24"/>
           <w:szCs w:val="24"/>
@@ -2657,24 +4201,7 @@
           <w:sz w:val="24"/>
           <w:szCs w:val="24"/>
         </w:rPr>
-        <w:t xml:space="preserve">Subtitle was changed as suggested.  Much of this section was also reduced following recommendations herein and from the AE to reduce redundancy.  </w:t>
-      </w:r>
-      <w:r>
-        <w:rPr>
-          <w:rFonts w:ascii="Times New Roman" w:hAnsi="Times New Roman" w:cs="Times New Roman"/>
-          <w:sz w:val="24"/>
-          <w:szCs w:val="24"/>
-        </w:rPr>
-        <w:br/>
-      </w:r>
-      <w:r>
-        <w:rPr>
-          <w:rFonts w:ascii="Times New Roman" w:hAnsi="Times New Roman" w:cs="Times New Roman"/>
-          <w:sz w:val="24"/>
-          <w:szCs w:val="24"/>
-        </w:rPr>
-        <w:br/>
-        <w:t>Lines 588-631: I refer to this later (Figure 4), but this section is essentially a repackaging of Table 2 and Figure 3. Recommend cutting this and/or finding ways to integrate anything really essential or new into other sections.</w:t>
+        <w:t>Please see our response to the previous comment.</w:t>
       </w:r>
       <w:r>
         <w:rPr>
@@ -2725,16 +4252,7 @@
           <w:szCs w:val="24"/>
         </w:rPr>
         <w:br/>
-        <w:t>Figure 2. The "a" section detracts from this figure. I can think of many "conventional" assessments that incorporate some aspect(s) of an open science approach, but fall short of incorporating all aspects of it, due to lack of time/expertise/money etc. This figure would be better presented as "Idealized or potential components of bioassessment based on open science principles" to encourage adoption of different components - piecemeal if needed - vs. an all-or-</w:t>
-      </w:r>
-      <w:r>
-        <w:rPr>
-          <w:rFonts w:ascii="Times New Roman" w:hAnsi="Times New Roman" w:cs="Times New Roman"/>
-          <w:sz w:val="24"/>
-          <w:szCs w:val="24"/>
-        </w:rPr>
-        <w:lastRenderedPageBreak/>
-        <w:t xml:space="preserve">nothing </w:t>
+        <w:t xml:space="preserve">Figure 2. The "a" section detracts from this figure. I can think of many "conventional" assessments that incorporate some aspect(s) of an open science approach, but fall short of incorporating all aspects of it, due to lack of time/expertise/money etc. This figure would be better presented as "Idealized or potential components of bioassessment based on open science principles" to encourage adoption of different components - piecemeal if needed - vs. an all-or-nothing </w:t>
       </w:r>
       <w:proofErr w:type="spellStart"/>
       <w:r>
@@ -3231,6 +4749,41 @@
       <w:shd w:val="clear" w:color="auto" w:fill="E1DFDD"/>
     </w:rPr>
   </w:style>
+  <w:style w:type="paragraph" w:customStyle="1" w:styleId="FirstParagraph">
+    <w:name w:val="First Paragraph"/>
+    <w:basedOn w:val="BodyText"/>
+    <w:next w:val="BodyText"/>
+    <w:qFormat/>
+    <w:rsid w:val="007A49CE"/>
+    <w:pPr>
+      <w:spacing w:before="180" w:after="180" w:line="240" w:lineRule="auto"/>
+    </w:pPr>
+    <w:rPr>
+      <w:rFonts w:ascii="Times New Roman" w:hAnsi="Times New Roman"/>
+      <w:sz w:val="24"/>
+      <w:szCs w:val="24"/>
+    </w:rPr>
+  </w:style>
+  <w:style w:type="paragraph" w:styleId="BodyText">
+    <w:name w:val="Body Text"/>
+    <w:basedOn w:val="Normal"/>
+    <w:link w:val="BodyTextChar"/>
+    <w:uiPriority w:val="99"/>
+    <w:semiHidden/>
+    <w:unhideWhenUsed/>
+    <w:rsid w:val="007A49CE"/>
+    <w:pPr>
+      <w:spacing w:after="120"/>
+    </w:pPr>
+  </w:style>
+  <w:style w:type="character" w:customStyle="1" w:styleId="BodyTextChar">
+    <w:name w:val="Body Text Char"/>
+    <w:basedOn w:val="DefaultParagraphFont"/>
+    <w:link w:val="BodyText"/>
+    <w:uiPriority w:val="99"/>
+    <w:semiHidden/>
+    <w:rsid w:val="007A49CE"/>
+  </w:style>
 </w:styles>
 </file>
 

</xml_diff>